<commit_message>
[zoom회의] 1/4 entity 추가/수정
</commit_message>
<xml_diff>
--- a/[Who_Is]Project_Guide.docx
+++ b/[Who_Is]Project_Guide.docx
@@ -160,33 +160,22 @@
           <w:numId w:val="1"/>
         </w:numPr>
       </w:pPr>
+      <w:r>
+        <w:rPr>
+          <w:rFonts w:hint="eastAsia"/>
+        </w:rPr>
+        <w:t>F</w:t>
+      </w:r>
+      <w:r>
+        <w:t xml:space="preserve">ont </w:t>
+      </w:r>
       <w:proofErr w:type="gramStart"/>
       <w:r>
-        <w:rPr>
-          <w:rFonts w:hint="eastAsia"/>
-        </w:rPr>
-        <w:t>버튼컬러</w:t>
-      </w:r>
-      <w:r>
-        <w:rPr>
-          <w:rFonts w:hint="eastAsia"/>
-        </w:rPr>
-        <w:t xml:space="preserve"> </w:t>
-      </w:r>
-      <w:r>
-        <w:t>:</w:t>
+        <w:t>family :</w:t>
       </w:r>
       <w:proofErr w:type="gramEnd"/>
       <w:r>
         <w:t xml:space="preserve"> </w:t>
-      </w:r>
-      <w:proofErr w:type="spellStart"/>
-      <w:r>
-        <w:t>rgb</w:t>
-      </w:r>
-      <w:proofErr w:type="spellEnd"/>
-      <w:r>
-        <w:t xml:space="preserve"> ….</w:t>
       </w:r>
     </w:p>
     <w:p>
@@ -197,27 +186,12 @@
           <w:numId w:val="1"/>
         </w:numPr>
       </w:pPr>
-      <w:r>
-        <w:rPr>
-          <w:rFonts w:hint="eastAsia"/>
-        </w:rPr>
-        <w:t>버튼</w:t>
-      </w:r>
-      <w:r>
-        <w:rPr>
-          <w:rFonts w:hint="eastAsia"/>
-        </w:rPr>
-        <w:t xml:space="preserve"> </w:t>
-      </w:r>
-      <w:r>
-        <w:t>sub</w:t>
-      </w:r>
       <w:proofErr w:type="gramStart"/>
       <w:r>
         <w:rPr>
           <w:rFonts w:hint="eastAsia"/>
         </w:rPr>
-        <w:t>컬러</w:t>
+        <w:t>버튼컬러</w:t>
       </w:r>
       <w:r>
         <w:rPr>
@@ -253,26 +227,24 @@
         <w:rPr>
           <w:rFonts w:hint="eastAsia"/>
         </w:rPr>
-        <w:t>I</w:t>
-      </w:r>
-      <w:r>
-        <w:t>nput background</w:t>
-      </w:r>
-      <w:r>
-        <w:t xml:space="preserve"> </w:t>
-      </w:r>
-      <w:r>
-        <w:t>-</w:t>
-      </w:r>
-      <w:r>
-        <w:t xml:space="preserve"> </w:t>
-      </w:r>
-      <w:proofErr w:type="spellStart"/>
+        <w:t>버튼</w:t>
+      </w:r>
+      <w:r>
+        <w:rPr>
+          <w:rFonts w:hint="eastAsia"/>
+        </w:rPr>
+        <w:t xml:space="preserve"> </w:t>
+      </w:r>
+      <w:r>
+        <w:t>sub</w:t>
+      </w:r>
       <w:proofErr w:type="gramStart"/>
       <w:r>
-        <w:t>color</w:t>
-      </w:r>
-      <w:proofErr w:type="spellEnd"/>
+        <w:rPr>
+          <w:rFonts w:hint="eastAsia"/>
+        </w:rPr>
+        <w:t>컬러</w:t>
+      </w:r>
       <w:r>
         <w:rPr>
           <w:rFonts w:hint="eastAsia"/>
@@ -304,14 +276,37 @@
         </w:numPr>
       </w:pPr>
       <w:r>
-        <w:t>Input placeholder –</w:t>
-      </w:r>
-      <w:r>
-        <w:t xml:space="preserve"> </w:t>
-      </w:r>
+        <w:rPr>
+          <w:rFonts w:hint="eastAsia"/>
+        </w:rPr>
+        <w:t>I</w:t>
+      </w:r>
+      <w:r>
+        <w:t>nput background</w:t>
+      </w:r>
+      <w:r>
+        <w:t xml:space="preserve"> </w:t>
+      </w:r>
+      <w:r>
+        <w:t>-</w:t>
+      </w:r>
+      <w:r>
+        <w:t xml:space="preserve"> </w:t>
+      </w:r>
+      <w:proofErr w:type="spellStart"/>
       <w:proofErr w:type="gramStart"/>
       <w:r>
-        <w:t>colour :</w:t>
+        <w:t>color</w:t>
+      </w:r>
+      <w:proofErr w:type="spellEnd"/>
+      <w:r>
+        <w:rPr>
+          <w:rFonts w:hint="eastAsia"/>
+        </w:rPr>
+        <w:t xml:space="preserve"> </w:t>
+      </w:r>
+      <w:r>
+        <w:t>:</w:t>
       </w:r>
       <w:proofErr w:type="gramEnd"/>
       <w:r>
@@ -323,7 +318,7 @@
       </w:r>
       <w:proofErr w:type="spellEnd"/>
       <w:r>
-        <w:t>(169,169,169) / #a9a9a9</w:t>
+        <w:t xml:space="preserve"> ….</w:t>
       </w:r>
     </w:p>
     <w:p>
@@ -335,6 +330,37 @@
         </w:numPr>
       </w:pPr>
       <w:r>
+        <w:t>Input placeholder –</w:t>
+      </w:r>
+      <w:r>
+        <w:t xml:space="preserve"> </w:t>
+      </w:r>
+      <w:proofErr w:type="gramStart"/>
+      <w:r>
+        <w:t>colour :</w:t>
+      </w:r>
+      <w:proofErr w:type="gramEnd"/>
+      <w:r>
+        <w:t xml:space="preserve"> </w:t>
+      </w:r>
+      <w:proofErr w:type="spellStart"/>
+      <w:r>
+        <w:t>rgb</w:t>
+      </w:r>
+      <w:proofErr w:type="spellEnd"/>
+      <w:r>
+        <w:t>(169,169,169) / #a9a9a9</w:t>
+      </w:r>
+    </w:p>
+    <w:p>
+      <w:pPr>
+        <w:pStyle w:val="a3"/>
+        <w:numPr>
+          <w:ilvl w:val="0"/>
+          <w:numId w:val="1"/>
+        </w:numPr>
+      </w:pPr>
+      <w:r>
         <w:t xml:space="preserve">Body </w:t>
       </w:r>
       <w:r>
@@ -877,9 +903,6 @@
           <w:ilvl w:val="0"/>
           <w:numId w:val="1"/>
         </w:numPr>
-        <w:rPr>
-          <w:rFonts w:hint="eastAsia"/>
-        </w:rPr>
       </w:pPr>
       <w:r>
         <w:t xml:space="preserve">Common </w:t>
@@ -1199,6 +1222,99 @@
       </w:r>
     </w:p>
     <w:p>
+      <w:pPr>
+        <w:rPr>
+          <w:rFonts w:hint="eastAsia"/>
+        </w:rPr>
+      </w:pPr>
+      <w:r>
+        <w:tab/>
+      </w:r>
+      <w:r>
+        <w:rPr>
+          <w:rFonts w:hint="eastAsia"/>
+        </w:rPr>
+        <w:t>좌측</w:t>
+      </w:r>
+      <w:r>
+        <w:rPr>
+          <w:rFonts w:hint="eastAsia"/>
+        </w:rPr>
+        <w:t xml:space="preserve"> </w:t>
+      </w:r>
+      <w:r>
+        <w:rPr>
+          <w:rFonts w:hint="eastAsia"/>
+        </w:rPr>
+        <w:t>로고</w:t>
+      </w:r>
+      <w:r>
+        <w:rPr>
+          <w:rFonts w:hint="eastAsia"/>
+        </w:rPr>
+        <w:t xml:space="preserve"> </w:t>
+      </w:r>
+      <w:r>
+        <w:rPr>
+          <w:rFonts w:hint="eastAsia"/>
+        </w:rPr>
+        <w:t>클릭</w:t>
+      </w:r>
+      <w:r>
+        <w:rPr>
+          <w:rFonts w:hint="eastAsia"/>
+        </w:rPr>
+        <w:t xml:space="preserve"> </w:t>
+      </w:r>
+      <w:r>
+        <w:rPr>
+          <w:rFonts w:hint="eastAsia"/>
+        </w:rPr>
+        <w:t>시</w:t>
+      </w:r>
+      <w:r>
+        <w:rPr>
+          <w:rFonts w:hint="eastAsia"/>
+        </w:rPr>
+        <w:t xml:space="preserve"> </w:t>
+      </w:r>
+      <w:proofErr w:type="spellStart"/>
+      <w:r>
+        <w:rPr>
+          <w:rFonts w:hint="eastAsia"/>
+        </w:rPr>
+        <w:t>메인페이지</w:t>
+      </w:r>
+      <w:proofErr w:type="spellEnd"/>
+      <w:r>
+        <w:rPr>
+          <w:rFonts w:hint="eastAsia"/>
+        </w:rPr>
+        <w:t>(</w:t>
+      </w:r>
+      <w:r>
+        <w:t>“/”)</w:t>
+      </w:r>
+      <w:r>
+        <w:rPr>
+          <w:rFonts w:hint="eastAsia"/>
+        </w:rPr>
+        <w:t>로</w:t>
+      </w:r>
+      <w:r>
+        <w:rPr>
+          <w:rFonts w:hint="eastAsia"/>
+        </w:rPr>
+        <w:t xml:space="preserve"> </w:t>
+      </w:r>
+      <w:r>
+        <w:rPr>
+          <w:rFonts w:hint="eastAsia"/>
+        </w:rPr>
+        <w:t>이동</w:t>
+      </w:r>
+    </w:p>
+    <w:p>
       <w:r>
         <w:rPr>
           <w:rFonts w:hint="eastAsia"/>
@@ -1285,66 +1401,157 @@
       </w:r>
     </w:p>
     <w:p>
+      <w:pPr>
+        <w:rPr>
+          <w:rFonts w:hint="eastAsia"/>
+        </w:rPr>
+      </w:pPr>
       <w:r>
         <w:tab/>
+      </w:r>
+      <w:r>
+        <w:rPr>
+          <w:rFonts w:hint="eastAsia"/>
+        </w:rPr>
+        <w:t>항목별</w:t>
+      </w:r>
+      <w:r>
+        <w:rPr>
+          <w:rFonts w:hint="eastAsia"/>
+        </w:rPr>
+        <w:t xml:space="preserve"> </w:t>
+      </w:r>
+      <w:r>
+        <w:rPr>
+          <w:rFonts w:hint="eastAsia"/>
+        </w:rPr>
+        <w:t>규칙</w:t>
+      </w:r>
+      <w:r>
+        <w:rPr>
+          <w:rFonts w:hint="eastAsia"/>
+        </w:rPr>
+        <w:t>/</w:t>
+      </w:r>
+      <w:r>
+        <w:rPr>
+          <w:rFonts w:hint="eastAsia"/>
+        </w:rPr>
+        <w:t>공백</w:t>
+      </w:r>
+      <w:r>
+        <w:rPr>
+          <w:rFonts w:hint="eastAsia"/>
+        </w:rPr>
+        <w:t>/</w:t>
+      </w:r>
+      <w:r>
+        <w:t>white space</w:t>
+      </w:r>
+      <w:r>
+        <w:rPr>
+          <w:rFonts w:hint="eastAsia"/>
+        </w:rPr>
+        <w:t>포함여부</w:t>
+      </w:r>
+      <w:r>
+        <w:rPr>
+          <w:rFonts w:hint="eastAsia"/>
+        </w:rPr>
+        <w:t xml:space="preserve"> </w:t>
+      </w:r>
+      <w:r>
+        <w:rPr>
+          <w:rFonts w:hint="eastAsia"/>
+        </w:rPr>
+        <w:t>체크</w:t>
+      </w:r>
+    </w:p>
+    <w:p>
+      <w:pPr>
+        <w:rPr>
+          <w:strike/>
+        </w:rPr>
+      </w:pPr>
+      <w:r>
+        <w:tab/>
+      </w:r>
+      <w:r>
+        <w:rPr>
+          <w:strike/>
+        </w:rPr>
         <w:t xml:space="preserve">ID </w:t>
       </w:r>
       <w:r>
         <w:rPr>
           <w:rFonts w:hint="eastAsia"/>
+          <w:strike/>
         </w:rPr>
         <w:t>입력</w:t>
       </w:r>
       <w:r>
         <w:rPr>
           <w:rFonts w:hint="eastAsia"/>
-        </w:rPr>
-        <w:t xml:space="preserve"> </w:t>
-      </w:r>
-      <w:r>
-        <w:rPr>
-          <w:rFonts w:hint="eastAsia"/>
+          <w:strike/>
+        </w:rPr>
+        <w:t xml:space="preserve"> </w:t>
+      </w:r>
+      <w:r>
+        <w:rPr>
+          <w:rFonts w:hint="eastAsia"/>
+          <w:strike/>
         </w:rPr>
         <w:t>시</w:t>
       </w:r>
       <w:r>
         <w:rPr>
           <w:rFonts w:hint="eastAsia"/>
-        </w:rPr>
-        <w:t xml:space="preserve"> </w:t>
-      </w:r>
-      <w:r>
-        <w:rPr>
-          <w:rFonts w:hint="eastAsia"/>
+          <w:strike/>
+        </w:rPr>
+        <w:t xml:space="preserve"> </w:t>
+      </w:r>
+      <w:r>
+        <w:rPr>
+          <w:rFonts w:hint="eastAsia"/>
+          <w:strike/>
         </w:rPr>
         <w:t>중복여부</w:t>
       </w:r>
       <w:r>
         <w:rPr>
           <w:rFonts w:hint="eastAsia"/>
-        </w:rPr>
-        <w:t xml:space="preserve"> </w:t>
-      </w:r>
-      <w:r>
-        <w:rPr>
-          <w:rFonts w:hint="eastAsia"/>
+          <w:strike/>
+        </w:rPr>
+        <w:t xml:space="preserve"> </w:t>
+      </w:r>
+      <w:r>
+        <w:rPr>
+          <w:rFonts w:hint="eastAsia"/>
+          <w:strike/>
         </w:rPr>
         <w:t>실시간</w:t>
       </w:r>
       <w:r>
         <w:rPr>
           <w:rFonts w:hint="eastAsia"/>
-        </w:rPr>
-        <w:t xml:space="preserve"> </w:t>
-      </w:r>
-      <w:r>
-        <w:rPr>
-          <w:rFonts w:hint="eastAsia"/>
+          <w:strike/>
+        </w:rPr>
+        <w:t xml:space="preserve"> </w:t>
+      </w:r>
+      <w:r>
+        <w:rPr>
+          <w:rFonts w:hint="eastAsia"/>
+          <w:strike/>
         </w:rPr>
         <w:t>체크</w:t>
       </w:r>
     </w:p>
     <w:p>
+      <w:pPr>
+        <w:rPr>
+          <w:rFonts w:hint="eastAsia"/>
+        </w:rPr>
+      </w:pPr>
       <w:r>
         <w:tab/>
       </w:r>
@@ -1400,56 +1607,34 @@
         <w:rPr>
           <w:rFonts w:hint="eastAsia"/>
         </w:rPr>
-        <w:t>페이지요청</w:t>
-      </w:r>
-      <w:r>
-        <w:rPr>
-          <w:rFonts w:hint="eastAsia"/>
-        </w:rPr>
-        <w:t xml:space="preserve"> </w:t>
-      </w:r>
-      <w:r>
-        <w:rPr>
-          <w:rFonts w:hint="eastAsia"/>
-        </w:rPr>
-        <w:t>전</w:t>
-      </w:r>
-      <w:r>
-        <w:rPr>
-          <w:rFonts w:hint="eastAsia"/>
-        </w:rPr>
-        <w:t xml:space="preserve"> </w:t>
-      </w:r>
-      <w:r>
-        <w:rPr>
-          <w:rFonts w:hint="eastAsia"/>
-        </w:rPr>
-        <w:t>필수정보</w:t>
-      </w:r>
-      <w:r>
-        <w:rPr>
-          <w:rFonts w:hint="eastAsia"/>
-        </w:rPr>
-        <w:t xml:space="preserve"> </w:t>
-      </w:r>
-      <w:r>
-        <w:rPr>
-          <w:rFonts w:hint="eastAsia"/>
-        </w:rPr>
-        <w:t>입력여부</w:t>
-      </w:r>
-      <w:r>
-        <w:rPr>
-          <w:rFonts w:hint="eastAsia"/>
-        </w:rPr>
-        <w:t xml:space="preserve"> </w:t>
-      </w:r>
-      <w:r>
-        <w:rPr>
-          <w:rFonts w:hint="eastAsia"/>
-        </w:rPr>
-        <w:t>체크</w:t>
-      </w:r>
+        <w:t>항목별</w:t>
+      </w:r>
+      <w:r>
+        <w:rPr>
+          <w:rFonts w:hint="eastAsia"/>
+        </w:rPr>
+        <w:t xml:space="preserve"> </w:t>
+      </w:r>
+      <w:r>
+        <w:rPr>
+          <w:rFonts w:hint="eastAsia"/>
+        </w:rPr>
+        <w:t>유효성</w:t>
+      </w:r>
+      <w:r>
+        <w:rPr>
+          <w:rFonts w:hint="eastAsia"/>
+        </w:rPr>
+        <w:t xml:space="preserve"> </w:t>
+      </w:r>
+      <w:proofErr w:type="spellStart"/>
+      <w:r>
+        <w:rPr>
+          <w:rFonts w:hint="eastAsia"/>
+        </w:rPr>
+        <w:t>재체크</w:t>
+      </w:r>
+      <w:proofErr w:type="spellEnd"/>
     </w:p>
     <w:p>
       <w:r>

</xml_diff>

<commit_message>
[join] fixed + divided (corporate, worker)
</commit_message>
<xml_diff>
--- a/[Who_Is]Project_Guide.docx
+++ b/[Who_Is]Project_Guide.docx
@@ -4,6 +4,503 @@
   <w:body>
     <w:p>
       <w:r>
+        <w:rPr>
+          <w:rFonts w:hint="eastAsia"/>
+        </w:rPr>
+        <w:t>D</w:t>
+      </w:r>
+      <w:r>
+        <w:t>ue date : 1/16</w:t>
+      </w:r>
+    </w:p>
+    <w:p>
+      <w:r>
+        <w:rPr>
+          <w:noProof/>
+        </w:rPr>
+        <w:drawing>
+          <wp:inline distT="0" distB="0" distL="0" distR="0" wp14:anchorId="2E7634DF" wp14:editId="58D68915">
+            <wp:extent cx="1457528" cy="1533739"/>
+            <wp:effectExtent l="533400" t="457200" r="809625" b="809625"/>
+            <wp:docPr id="3" name="그림 3"/>
+            <wp:cNvGraphicFramePr>
+              <a:graphicFrameLocks xmlns:a="http://schemas.openxmlformats.org/drawingml/2006/main" noChangeAspect="1"/>
+            </wp:cNvGraphicFramePr>
+            <a:graphic xmlns:a="http://schemas.openxmlformats.org/drawingml/2006/main">
+              <a:graphicData uri="http://schemas.openxmlformats.org/drawingml/2006/picture">
+                <pic:pic xmlns:pic="http://schemas.openxmlformats.org/drawingml/2006/picture">
+                  <pic:nvPicPr>
+                    <pic:cNvPr id="1" name=""/>
+                    <pic:cNvPicPr/>
+                  </pic:nvPicPr>
+                  <pic:blipFill>
+                    <a:blip r:embed="rId7"/>
+                    <a:stretch>
+                      <a:fillRect/>
+                    </a:stretch>
+                  </pic:blipFill>
+                  <pic:spPr>
+                    <a:xfrm>
+                      <a:off x="0" y="0"/>
+                      <a:ext cx="1457528" cy="1533739"/>
+                    </a:xfrm>
+                    <a:prstGeom prst="rect">
+                      <a:avLst/>
+                    </a:prstGeom>
+                    <a:solidFill>
+                      <a:srgbClr val="000000">
+                        <a:shade val="95000"/>
+                      </a:srgbClr>
+                    </a:solidFill>
+                    <a:ln w="444500" cap="sq">
+                      <a:solidFill>
+                        <a:srgbClr val="000000"/>
+                      </a:solidFill>
+                      <a:miter lim="800000"/>
+                    </a:ln>
+                    <a:effectLst>
+                      <a:outerShdw blurRad="254000" dist="190500" dir="2700000" sy="90000" algn="bl" rotWithShape="0">
+                        <a:srgbClr val="000000">
+                          <a:alpha val="40000"/>
+                        </a:srgbClr>
+                      </a:outerShdw>
+                    </a:effectLst>
+                  </pic:spPr>
+                </pic:pic>
+              </a:graphicData>
+            </a:graphic>
+          </wp:inline>
+        </w:drawing>
+      </w:r>
+    </w:p>
+    <w:p>
+      <w:r>
+        <w:t>~1/6 19:00</w:t>
+      </w:r>
+    </w:p>
+    <w:p>
+      <w:pPr>
+        <w:rPr>
+          <w:rFonts w:hint="eastAsia"/>
+        </w:rPr>
+      </w:pPr>
+      <w:r>
+        <w:rPr>
+          <w:rFonts w:hint="eastAsia"/>
+          <w:strike/>
+        </w:rPr>
+        <w:t>윤진</w:t>
+      </w:r>
+      <w:r>
+        <w:rPr>
+          <w:rFonts w:hint="eastAsia"/>
+        </w:rPr>
+        <w:tab/>
+      </w:r>
+      <w:proofErr w:type="spellStart"/>
+      <w:r>
+        <w:rPr>
+          <w:rFonts w:hint="eastAsia"/>
+        </w:rPr>
+        <w:t>미지정</w:t>
+      </w:r>
+      <w:proofErr w:type="spellEnd"/>
+      <w:r>
+        <w:rPr>
+          <w:rFonts w:hint="eastAsia"/>
+        </w:rPr>
+        <w:t xml:space="preserve">) security </w:t>
+      </w:r>
+      <w:r>
+        <w:rPr>
+          <w:rFonts w:hint="eastAsia"/>
+        </w:rPr>
+        <w:t>적용</w:t>
+      </w:r>
+    </w:p>
+    <w:p>
+      <w:pPr>
+        <w:rPr>
+          <w:rFonts w:hint="eastAsia"/>
+        </w:rPr>
+      </w:pPr>
+      <w:r>
+        <w:rPr>
+          <w:rFonts w:hint="eastAsia"/>
+        </w:rPr>
+        <w:t>승현</w:t>
+      </w:r>
+      <w:r>
+        <w:rPr>
+          <w:rFonts w:hint="eastAsia"/>
+        </w:rPr>
+        <w:tab/>
+        <w:t xml:space="preserve">1) </w:t>
+      </w:r>
+      <w:r>
+        <w:rPr>
+          <w:rFonts w:hint="eastAsia"/>
+        </w:rPr>
+        <w:t>테이블</w:t>
+      </w:r>
+      <w:r>
+        <w:rPr>
+          <w:rFonts w:hint="eastAsia"/>
+        </w:rPr>
+        <w:t xml:space="preserve"> </w:t>
+      </w:r>
+      <w:r>
+        <w:rPr>
+          <w:rFonts w:hint="eastAsia"/>
+        </w:rPr>
+        <w:t>재정비</w:t>
+      </w:r>
+      <w:r>
+        <w:rPr>
+          <w:rFonts w:hint="eastAsia"/>
+        </w:rPr>
+        <w:t xml:space="preserve"> (</w:t>
+      </w:r>
+      <w:r>
+        <w:rPr>
+          <w:rFonts w:hint="eastAsia"/>
+        </w:rPr>
+        <w:t>추가</w:t>
+      </w:r>
+      <w:r>
+        <w:rPr>
+          <w:rFonts w:hint="eastAsia"/>
+        </w:rPr>
+        <w:t xml:space="preserve"> </w:t>
+      </w:r>
+      <w:r>
+        <w:rPr>
+          <w:rFonts w:hint="eastAsia"/>
+        </w:rPr>
+        <w:t>수정</w:t>
+      </w:r>
+      <w:r>
+        <w:rPr>
+          <w:rFonts w:hint="eastAsia"/>
+        </w:rPr>
+        <w:t xml:space="preserve"> </w:t>
+      </w:r>
+      <w:r>
+        <w:rPr>
+          <w:rFonts w:hint="eastAsia"/>
+        </w:rPr>
+        <w:t>등등</w:t>
+      </w:r>
+      <w:r>
+        <w:rPr>
+          <w:rFonts w:hint="eastAsia"/>
+        </w:rPr>
+        <w:t>)</w:t>
+      </w:r>
+    </w:p>
+    <w:p>
+      <w:pPr>
+        <w:rPr>
+          <w:rFonts w:hint="eastAsia"/>
+        </w:rPr>
+      </w:pPr>
+      <w:r>
+        <w:rPr>
+          <w:rFonts w:hint="eastAsia"/>
+        </w:rPr>
+        <w:t>승현</w:t>
+      </w:r>
+      <w:r>
+        <w:rPr>
+          <w:rFonts w:hint="eastAsia"/>
+        </w:rPr>
+        <w:tab/>
+        <w:t xml:space="preserve">2) optional </w:t>
+      </w:r>
+      <w:r>
+        <w:rPr>
+          <w:rFonts w:hint="eastAsia"/>
+        </w:rPr>
+        <w:t>정보들</w:t>
+      </w:r>
+      <w:r>
+        <w:rPr>
+          <w:rFonts w:hint="eastAsia"/>
+        </w:rPr>
+        <w:t xml:space="preserve"> </w:t>
+      </w:r>
+      <w:r>
+        <w:rPr>
+          <w:rFonts w:hint="eastAsia"/>
+        </w:rPr>
+        <w:t>입력</w:t>
+      </w:r>
+      <w:r>
+        <w:rPr>
+          <w:rFonts w:hint="eastAsia"/>
+        </w:rPr>
+        <w:t xml:space="preserve"> </w:t>
+      </w:r>
+      <w:r>
+        <w:rPr>
+          <w:rFonts w:hint="eastAsia"/>
+        </w:rPr>
+        <w:t>받기</w:t>
+      </w:r>
+      <w:r>
+        <w:rPr>
+          <w:rFonts w:hint="eastAsia"/>
+        </w:rPr>
+        <w:t>/</w:t>
+      </w:r>
+      <w:r>
+        <w:rPr>
+          <w:rFonts w:hint="eastAsia"/>
+        </w:rPr>
+        <w:t>저장</w:t>
+      </w:r>
+      <w:r>
+        <w:rPr>
+          <w:rFonts w:hint="eastAsia"/>
+        </w:rPr>
+        <w:t>/</w:t>
+      </w:r>
+      <w:r>
+        <w:rPr>
+          <w:rFonts w:hint="eastAsia"/>
+        </w:rPr>
+        <w:t>로드해오기</w:t>
+      </w:r>
+    </w:p>
+    <w:p>
+      <w:pPr>
+        <w:rPr>
+          <w:rFonts w:hint="eastAsia"/>
+        </w:rPr>
+      </w:pPr>
+      <w:r>
+        <w:rPr>
+          <w:rFonts w:hint="eastAsia"/>
+        </w:rPr>
+        <w:tab/>
+        <w:t xml:space="preserve">3-1) </w:t>
+      </w:r>
+      <w:r>
+        <w:rPr>
+          <w:rFonts w:hint="eastAsia"/>
+        </w:rPr>
+        <w:t>서로</w:t>
+      </w:r>
+      <w:r>
+        <w:rPr>
+          <w:rFonts w:hint="eastAsia"/>
+        </w:rPr>
+        <w:t xml:space="preserve"> </w:t>
+      </w:r>
+      <w:r>
+        <w:rPr>
+          <w:rFonts w:hint="eastAsia"/>
+        </w:rPr>
+        <w:t>상대방의</w:t>
+      </w:r>
+      <w:r>
+        <w:rPr>
+          <w:rFonts w:hint="eastAsia"/>
+        </w:rPr>
+        <w:t xml:space="preserve"> </w:t>
+      </w:r>
+      <w:r>
+        <w:rPr>
+          <w:rFonts w:hint="eastAsia"/>
+        </w:rPr>
+        <w:t>리스트를</w:t>
+      </w:r>
+      <w:r>
+        <w:rPr>
+          <w:rFonts w:hint="eastAsia"/>
+        </w:rPr>
+        <w:t xml:space="preserve"> </w:t>
+      </w:r>
+      <w:r>
+        <w:rPr>
+          <w:rFonts w:hint="eastAsia"/>
+        </w:rPr>
+        <w:t>불러와서</w:t>
+      </w:r>
+      <w:r>
+        <w:rPr>
+          <w:rFonts w:hint="eastAsia"/>
+        </w:rPr>
+        <w:t xml:space="preserve"> </w:t>
+      </w:r>
+      <w:proofErr w:type="spellStart"/>
+      <w:r>
+        <w:rPr>
+          <w:rFonts w:hint="eastAsia"/>
+        </w:rPr>
+        <w:t>로그인후메인화면에</w:t>
+      </w:r>
+      <w:proofErr w:type="spellEnd"/>
+      <w:r>
+        <w:rPr>
+          <w:rFonts w:hint="eastAsia"/>
+        </w:rPr>
+        <w:t xml:space="preserve"> </w:t>
+      </w:r>
+      <w:r>
+        <w:rPr>
+          <w:rFonts w:hint="eastAsia"/>
+        </w:rPr>
+        <w:t>뿌리기</w:t>
+      </w:r>
+    </w:p>
+    <w:p>
+      <w:r>
+        <w:rPr>
+          <w:rFonts w:hint="eastAsia"/>
+        </w:rPr>
+        <w:tab/>
+        <w:t xml:space="preserve">3-2) </w:t>
+      </w:r>
+      <w:r>
+        <w:rPr>
+          <w:rFonts w:hint="eastAsia"/>
+        </w:rPr>
+        <w:t>그</w:t>
+      </w:r>
+      <w:r>
+        <w:rPr>
+          <w:rFonts w:hint="eastAsia"/>
+        </w:rPr>
+        <w:t xml:space="preserve"> </w:t>
+      </w:r>
+      <w:r>
+        <w:rPr>
+          <w:rFonts w:hint="eastAsia"/>
+        </w:rPr>
+        <w:t>리스트</w:t>
+      </w:r>
+      <w:r>
+        <w:rPr>
+          <w:rFonts w:hint="eastAsia"/>
+        </w:rPr>
+        <w:t xml:space="preserve"> </w:t>
+      </w:r>
+      <w:r>
+        <w:rPr>
+          <w:rFonts w:hint="eastAsia"/>
+        </w:rPr>
+        <w:t>필터링해서</w:t>
+      </w:r>
+      <w:r>
+        <w:rPr>
+          <w:rFonts w:hint="eastAsia"/>
+        </w:rPr>
+        <w:t xml:space="preserve"> </w:t>
+      </w:r>
+      <w:r>
+        <w:rPr>
+          <w:rFonts w:hint="eastAsia"/>
+        </w:rPr>
+        <w:t>우리가</w:t>
+      </w:r>
+      <w:r>
+        <w:rPr>
+          <w:rFonts w:hint="eastAsia"/>
+        </w:rPr>
+        <w:t xml:space="preserve"> </w:t>
+      </w:r>
+      <w:r>
+        <w:rPr>
+          <w:rFonts w:hint="eastAsia"/>
+        </w:rPr>
+        <w:t>원하는</w:t>
+      </w:r>
+      <w:r>
+        <w:rPr>
+          <w:rFonts w:hint="eastAsia"/>
+        </w:rPr>
+        <w:t xml:space="preserve"> </w:t>
+      </w:r>
+      <w:r>
+        <w:rPr>
+          <w:rFonts w:hint="eastAsia"/>
+        </w:rPr>
+        <w:t>정보만</w:t>
+      </w:r>
+      <w:r>
+        <w:rPr>
+          <w:rFonts w:hint="eastAsia"/>
+        </w:rPr>
+        <w:t xml:space="preserve"> </w:t>
+      </w:r>
+      <w:r>
+        <w:rPr>
+          <w:rFonts w:hint="eastAsia"/>
+        </w:rPr>
+        <w:t>보여주기</w:t>
+      </w:r>
+      <w:r>
+        <w:rPr>
+          <w:rFonts w:hint="eastAsia"/>
+        </w:rPr>
+        <w:t xml:space="preserve"> (</w:t>
+      </w:r>
+      <w:r>
+        <w:rPr>
+          <w:rFonts w:hint="eastAsia"/>
+        </w:rPr>
+        <w:t>이후</w:t>
+      </w:r>
+      <w:r>
+        <w:rPr>
+          <w:rFonts w:hint="eastAsia"/>
+        </w:rPr>
+        <w:t xml:space="preserve"> </w:t>
+      </w:r>
+      <w:r>
+        <w:rPr>
+          <w:rFonts w:hint="eastAsia"/>
+        </w:rPr>
+        <w:t>그</w:t>
+      </w:r>
+      <w:r>
+        <w:rPr>
+          <w:rFonts w:hint="eastAsia"/>
+        </w:rPr>
+        <w:t xml:space="preserve"> </w:t>
+      </w:r>
+      <w:r>
+        <w:rPr>
+          <w:rFonts w:hint="eastAsia"/>
+        </w:rPr>
+        <w:t>필터링은</w:t>
+      </w:r>
+      <w:r>
+        <w:rPr>
+          <w:rFonts w:hint="eastAsia"/>
+        </w:rPr>
+        <w:t xml:space="preserve"> </w:t>
+      </w:r>
+      <w:r>
+        <w:rPr>
+          <w:rFonts w:hint="eastAsia"/>
+        </w:rPr>
+        <w:t>세부조정</w:t>
+      </w:r>
+      <w:r>
+        <w:rPr>
+          <w:rFonts w:hint="eastAsia"/>
+        </w:rPr>
+        <w:t>)</w:t>
+      </w:r>
+      <w:r>
+        <w:br w:type="page"/>
+      </w:r>
+    </w:p>
+    <w:p>
+      <w:r>
+        <w:lastRenderedPageBreak/>
         <w:t>Style</w:t>
       </w:r>
       <w:r>
@@ -25,17 +522,12 @@
         <w:t xml:space="preserve">: </w:t>
       </w:r>
       <w:proofErr w:type="spellStart"/>
-      <w:proofErr w:type="gramStart"/>
       <w:r>
         <w:t>rgb</w:t>
       </w:r>
       <w:proofErr w:type="spellEnd"/>
       <w:r>
-        <w:t>(</w:t>
-      </w:r>
-      <w:proofErr w:type="gramEnd"/>
-      <w:r>
-        <w:t>0,60,240) / #003cf0</w:t>
+        <w:t>(0,60,240) / #003cf0</w:t>
       </w:r>
     </w:p>
     <w:p>
@@ -47,15 +539,7 @@
         </w:numPr>
       </w:pPr>
       <w:r>
-        <w:t xml:space="preserve">Sub </w:t>
-      </w:r>
-      <w:proofErr w:type="gramStart"/>
-      <w:r>
-        <w:t>colour :</w:t>
-      </w:r>
-      <w:proofErr w:type="gramEnd"/>
-      <w:r>
-        <w:t xml:space="preserve"> </w:t>
+        <w:t xml:space="preserve">Sub colour : </w:t>
       </w:r>
       <w:proofErr w:type="spellStart"/>
       <w:r>
@@ -74,7 +558,6 @@
           <w:numId w:val="1"/>
         </w:numPr>
       </w:pPr>
-      <w:proofErr w:type="gramStart"/>
       <w:r>
         <w:rPr>
           <w:rFonts w:hint="eastAsia"/>
@@ -88,11 +571,7 @@
         <w:t xml:space="preserve"> </w:t>
       </w:r>
       <w:r>
-        <w:t>:</w:t>
-      </w:r>
-      <w:proofErr w:type="gramEnd"/>
-      <w:r>
-        <w:t xml:space="preserve"> </w:t>
+        <w:t xml:space="preserve">: </w:t>
       </w:r>
       <w:proofErr w:type="spellStart"/>
       <w:r>
@@ -124,24 +603,16 @@
         <w:t>F</w:t>
       </w:r>
       <w:r>
-        <w:t xml:space="preserve">ont </w:t>
-      </w:r>
-      <w:proofErr w:type="gramStart"/>
-      <w:r>
-        <w:t>colour</w:t>
-      </w:r>
-      <w:r>
-        <w:rPr>
-          <w:rFonts w:hint="eastAsia"/>
-        </w:rPr>
-        <w:t xml:space="preserve"> </w:t>
-      </w:r>
-      <w:r>
-        <w:t>:</w:t>
-      </w:r>
-      <w:proofErr w:type="gramEnd"/>
-      <w:r>
-        <w:t xml:space="preserve"> </w:t>
+        <w:t>ont colour</w:t>
+      </w:r>
+      <w:r>
+        <w:rPr>
+          <w:rFonts w:hint="eastAsia"/>
+        </w:rPr>
+        <w:t xml:space="preserve"> </w:t>
+      </w:r>
+      <w:r>
+        <w:t xml:space="preserve">: </w:t>
       </w:r>
       <w:proofErr w:type="spellStart"/>
       <w:r>
@@ -167,15 +638,7 @@
         <w:t>F</w:t>
       </w:r>
       <w:r>
-        <w:t xml:space="preserve">ont </w:t>
-      </w:r>
-      <w:proofErr w:type="gramStart"/>
-      <w:r>
-        <w:t>family :</w:t>
-      </w:r>
-      <w:proofErr w:type="gramEnd"/>
-      <w:r>
-        <w:t xml:space="preserve"> </w:t>
+        <w:t xml:space="preserve">ont family : </w:t>
       </w:r>
     </w:p>
     <w:p>
@@ -186,7 +649,6 @@
           <w:numId w:val="1"/>
         </w:numPr>
       </w:pPr>
-      <w:proofErr w:type="gramStart"/>
       <w:r>
         <w:rPr>
           <w:rFonts w:hint="eastAsia"/>
@@ -200,11 +662,7 @@
         <w:t xml:space="preserve"> </w:t>
       </w:r>
       <w:r>
-        <w:t>:</w:t>
-      </w:r>
-      <w:proofErr w:type="gramEnd"/>
-      <w:r>
-        <w:t xml:space="preserve"> </w:t>
+        <w:t xml:space="preserve">: </w:t>
       </w:r>
       <w:proofErr w:type="spellStart"/>
       <w:r>
@@ -238,7 +696,6 @@
       <w:r>
         <w:t>sub</w:t>
       </w:r>
-      <w:proofErr w:type="gramStart"/>
       <w:r>
         <w:rPr>
           <w:rFonts w:hint="eastAsia"/>
@@ -252,11 +709,7 @@
         <w:t xml:space="preserve"> </w:t>
       </w:r>
       <w:r>
-        <w:t>:</w:t>
-      </w:r>
-      <w:proofErr w:type="gramEnd"/>
-      <w:r>
-        <w:t xml:space="preserve"> </w:t>
+        <w:t xml:space="preserve">: </w:t>
       </w:r>
       <w:proofErr w:type="spellStart"/>
       <w:r>
@@ -294,7 +747,6 @@
         <w:t xml:space="preserve"> </w:t>
       </w:r>
       <w:proofErr w:type="spellStart"/>
-      <w:proofErr w:type="gramStart"/>
       <w:r>
         <w:t>color</w:t>
       </w:r>
@@ -306,11 +758,7 @@
         <w:t xml:space="preserve"> </w:t>
       </w:r>
       <w:r>
-        <w:t>:</w:t>
-      </w:r>
-      <w:proofErr w:type="gramEnd"/>
-      <w:r>
-        <w:t xml:space="preserve"> </w:t>
+        <w:t xml:space="preserve">: </w:t>
       </w:r>
       <w:proofErr w:type="spellStart"/>
       <w:r>
@@ -335,13 +783,8 @@
       <w:r>
         <w:t xml:space="preserve"> </w:t>
       </w:r>
-      <w:proofErr w:type="gramStart"/>
-      <w:r>
-        <w:t>colour :</w:t>
-      </w:r>
-      <w:proofErr w:type="gramEnd"/>
-      <w:r>
-        <w:t xml:space="preserve"> </w:t>
+      <w:r>
+        <w:t xml:space="preserve">colour : </w:t>
       </w:r>
       <w:proofErr w:type="spellStart"/>
       <w:r>
@@ -375,13 +818,8 @@
         </w:rPr>
         <w:t xml:space="preserve"> </w:t>
       </w:r>
-      <w:proofErr w:type="gramStart"/>
-      <w:r>
-        <w:t>width :</w:t>
-      </w:r>
-      <w:proofErr w:type="gramEnd"/>
-      <w:r>
-        <w:t xml:space="preserve"> </w:t>
+      <w:r>
+        <w:t xml:space="preserve">width : </w:t>
       </w:r>
       <w:r>
         <w:t>1280px</w:t>
@@ -455,7 +893,6 @@
         </w:rPr>
         <w:t xml:space="preserve"> </w:t>
       </w:r>
-      <w:proofErr w:type="gramStart"/>
       <w:r>
         <w:rPr>
           <w:rFonts w:hint="eastAsia"/>
@@ -474,7 +911,6 @@
         </w:rPr>
         <w:t>되지</w:t>
       </w:r>
-      <w:proofErr w:type="gramEnd"/>
       <w:r>
         <w:rPr>
           <w:rFonts w:hint="eastAsia"/>
@@ -559,7 +995,6 @@
         </w:rPr>
         <w:t xml:space="preserve"> </w:t>
       </w:r>
-      <w:proofErr w:type="gramStart"/>
       <w:r>
         <w:rPr>
           <w:rFonts w:hint="eastAsia"/>
@@ -573,11 +1008,7 @@
         <w:t xml:space="preserve"> </w:t>
       </w:r>
       <w:r>
-        <w:t>:</w:t>
-      </w:r>
-      <w:proofErr w:type="gramEnd"/>
-      <w:r>
-        <w:t xml:space="preserve"> </w:t>
+        <w:t xml:space="preserve">: </w:t>
       </w:r>
       <w:r>
         <w:t>/static/</w:t>
@@ -677,6 +1108,1698 @@
           <w:rFonts w:hint="eastAsia"/>
         </w:rPr>
         <w:lastRenderedPageBreak/>
+        <w:t>수정</w:t>
+      </w:r>
+      <w:r>
+        <w:rPr>
+          <w:rFonts w:hint="eastAsia"/>
+        </w:rPr>
+        <w:t>/</w:t>
+      </w:r>
+      <w:r>
+        <w:rPr>
+          <w:rFonts w:hint="eastAsia"/>
+        </w:rPr>
+        <w:t>추가</w:t>
+      </w:r>
+    </w:p>
+    <w:p/>
+    <w:p>
+      <w:r>
+        <w:rPr>
+          <w:rFonts w:hint="eastAsia"/>
+        </w:rPr>
+        <w:t xml:space="preserve">1. </w:t>
+      </w:r>
+      <w:r>
+        <w:rPr>
+          <w:rFonts w:hint="eastAsia"/>
+        </w:rPr>
+        <w:t>회원가입</w:t>
+      </w:r>
+      <w:r>
+        <w:rPr>
+          <w:rFonts w:hint="eastAsia"/>
+        </w:rPr>
+        <w:t xml:space="preserve"> </w:t>
+      </w:r>
+      <w:r>
+        <w:rPr>
+          <w:rFonts w:hint="eastAsia"/>
+        </w:rPr>
+        <w:t>세분화</w:t>
+      </w:r>
+      <w:r>
+        <w:rPr>
+          <w:rFonts w:hint="eastAsia"/>
+        </w:rPr>
+        <w:t xml:space="preserve"> + </w:t>
+      </w:r>
+      <w:r>
+        <w:rPr>
+          <w:rFonts w:hint="eastAsia"/>
+        </w:rPr>
+        <w:t>추가</w:t>
+      </w:r>
+      <w:r>
+        <w:rPr>
+          <w:rFonts w:hint="eastAsia"/>
+        </w:rPr>
+        <w:t xml:space="preserve"> (</w:t>
+      </w:r>
+      <w:r>
+        <w:rPr>
+          <w:rFonts w:hint="eastAsia"/>
+        </w:rPr>
+        <w:t>기업</w:t>
+      </w:r>
+      <w:r>
+        <w:rPr>
+          <w:rFonts w:hint="eastAsia"/>
+        </w:rPr>
+        <w:t>/</w:t>
+      </w:r>
+      <w:r>
+        <w:rPr>
+          <w:rFonts w:hint="eastAsia"/>
+        </w:rPr>
+        <w:t>개인</w:t>
+      </w:r>
+      <w:r>
+        <w:rPr>
+          <w:rFonts w:hint="eastAsia"/>
+        </w:rPr>
+        <w:t xml:space="preserve"> </w:t>
+      </w:r>
+      <w:r>
+        <w:rPr>
+          <w:rFonts w:hint="eastAsia"/>
+        </w:rPr>
+        <w:t>구분</w:t>
+      </w:r>
+      <w:r>
+        <w:rPr>
+          <w:rFonts w:hint="eastAsia"/>
+        </w:rPr>
+        <w:t>)</w:t>
+      </w:r>
+    </w:p>
+    <w:p>
+      <w:r>
+        <w:rPr>
+          <w:rFonts w:hint="eastAsia"/>
+        </w:rPr>
+        <w:tab/>
+        <w:t xml:space="preserve">- entity </w:t>
+      </w:r>
+      <w:r>
+        <w:rPr>
+          <w:rFonts w:hint="eastAsia"/>
+        </w:rPr>
+        <w:t>추가</w:t>
+      </w:r>
+    </w:p>
+    <w:p>
+      <w:r>
+        <w:rPr>
+          <w:rFonts w:hint="eastAsia"/>
+        </w:rPr>
+        <w:tab/>
+      </w:r>
+      <w:r>
+        <w:rPr>
+          <w:rFonts w:hint="eastAsia"/>
+        </w:rPr>
+        <w:tab/>
+        <w:t xml:space="preserve">* </w:t>
+      </w:r>
+      <w:r>
+        <w:rPr>
+          <w:rFonts w:hint="eastAsia"/>
+        </w:rPr>
+        <w:t>필수항목</w:t>
+      </w:r>
+      <w:r>
+        <w:rPr>
+          <w:rFonts w:hint="eastAsia"/>
+        </w:rPr>
+        <w:t xml:space="preserve"> </w:t>
+      </w:r>
+      <w:r>
+        <w:rPr>
+          <w:rFonts w:hint="eastAsia"/>
+        </w:rPr>
+        <w:t>지정</w:t>
+      </w:r>
+    </w:p>
+    <w:p>
+      <w:r>
+        <w:rPr>
+          <w:rFonts w:hint="eastAsia"/>
+        </w:rPr>
+        <w:tab/>
+        <w:t xml:space="preserve">- </w:t>
+      </w:r>
+      <w:r>
+        <w:rPr>
+          <w:rFonts w:hint="eastAsia"/>
+        </w:rPr>
+        <w:t>회원가입</w:t>
+      </w:r>
+      <w:r>
+        <w:rPr>
+          <w:rFonts w:hint="eastAsia"/>
+        </w:rPr>
+        <w:t xml:space="preserve"> </w:t>
+      </w:r>
+      <w:r>
+        <w:rPr>
+          <w:rFonts w:hint="eastAsia"/>
+        </w:rPr>
+        <w:t>페이지</w:t>
+      </w:r>
+      <w:r>
+        <w:rPr>
+          <w:rFonts w:hint="eastAsia"/>
+        </w:rPr>
+        <w:t xml:space="preserve">, </w:t>
+      </w:r>
+      <w:r>
+        <w:rPr>
+          <w:rFonts w:hint="eastAsia"/>
+        </w:rPr>
+        <w:t>로그인</w:t>
+      </w:r>
+      <w:r>
+        <w:rPr>
+          <w:rFonts w:hint="eastAsia"/>
+        </w:rPr>
+        <w:t xml:space="preserve"> </w:t>
+      </w:r>
+      <w:r>
+        <w:rPr>
+          <w:rFonts w:hint="eastAsia"/>
+        </w:rPr>
+        <w:t>후</w:t>
+      </w:r>
+      <w:r>
+        <w:rPr>
+          <w:rFonts w:hint="eastAsia"/>
+        </w:rPr>
+        <w:t xml:space="preserve"> </w:t>
+      </w:r>
+      <w:r>
+        <w:rPr>
+          <w:rFonts w:hint="eastAsia"/>
+        </w:rPr>
+        <w:t>메인</w:t>
+      </w:r>
+      <w:r>
+        <w:rPr>
+          <w:rFonts w:hint="eastAsia"/>
+        </w:rPr>
+        <w:t xml:space="preserve"> </w:t>
+      </w:r>
+      <w:r>
+        <w:rPr>
+          <w:rFonts w:hint="eastAsia"/>
+        </w:rPr>
+        <w:t>추가</w:t>
+      </w:r>
+      <w:r>
+        <w:rPr>
+          <w:rFonts w:hint="eastAsia"/>
+        </w:rPr>
+        <w:t xml:space="preserve"> (</w:t>
+      </w:r>
+      <w:r>
+        <w:rPr>
+          <w:rFonts w:hint="eastAsia"/>
+        </w:rPr>
+        <w:t>기업</w:t>
+      </w:r>
+      <w:r>
+        <w:rPr>
+          <w:rFonts w:hint="eastAsia"/>
+        </w:rPr>
+        <w:t xml:space="preserve">1 </w:t>
+      </w:r>
+      <w:r>
+        <w:rPr>
+          <w:rFonts w:hint="eastAsia"/>
+        </w:rPr>
+        <w:t>개인</w:t>
+      </w:r>
+      <w:r>
+        <w:rPr>
+          <w:rFonts w:hint="eastAsia"/>
+        </w:rPr>
+        <w:t>1)*******</w:t>
+      </w:r>
+    </w:p>
+    <w:p>
+      <w:r>
+        <w:rPr>
+          <w:rFonts w:hint="eastAsia"/>
+        </w:rPr>
+        <w:tab/>
+      </w:r>
+      <w:r>
+        <w:rPr>
+          <w:rFonts w:hint="eastAsia"/>
+        </w:rPr>
+        <w:t>회원정보</w:t>
+      </w:r>
+      <w:r>
+        <w:rPr>
+          <w:rFonts w:hint="eastAsia"/>
+        </w:rPr>
+        <w:t xml:space="preserve"> </w:t>
+      </w:r>
+      <w:r>
+        <w:rPr>
+          <w:rFonts w:hint="eastAsia"/>
+        </w:rPr>
+        <w:t>마무리</w:t>
+      </w:r>
+      <w:r>
+        <w:rPr>
+          <w:rFonts w:hint="eastAsia"/>
+        </w:rPr>
+        <w:t xml:space="preserve"> </w:t>
+      </w:r>
+      <w:r>
+        <w:rPr>
+          <w:rFonts w:hint="eastAsia"/>
+        </w:rPr>
+        <w:t>후</w:t>
+      </w:r>
+      <w:r>
+        <w:rPr>
+          <w:rFonts w:hint="eastAsia"/>
+        </w:rPr>
+        <w:t xml:space="preserve"> DB </w:t>
+      </w:r>
+      <w:r>
+        <w:rPr>
+          <w:rFonts w:hint="eastAsia"/>
+        </w:rPr>
+        <w:t>고정</w:t>
+      </w:r>
+    </w:p>
+    <w:p/>
+    <w:p>
+      <w:r>
+        <w:rPr>
+          <w:rFonts w:hint="eastAsia"/>
+        </w:rPr>
+        <w:t xml:space="preserve">2. </w:t>
+      </w:r>
+      <w:r>
+        <w:rPr>
+          <w:rFonts w:hint="eastAsia"/>
+        </w:rPr>
+        <w:t>이후</w:t>
+      </w:r>
+      <w:r>
+        <w:rPr>
+          <w:rFonts w:hint="eastAsia"/>
+        </w:rPr>
+        <w:t xml:space="preserve"> </w:t>
+      </w:r>
+      <w:proofErr w:type="spellStart"/>
+      <w:r>
+        <w:rPr>
+          <w:rFonts w:hint="eastAsia"/>
+        </w:rPr>
+        <w:t>메인에</w:t>
+      </w:r>
+      <w:proofErr w:type="spellEnd"/>
+      <w:r>
+        <w:rPr>
+          <w:rFonts w:hint="eastAsia"/>
+        </w:rPr>
+        <w:t xml:space="preserve"> </w:t>
+      </w:r>
+      <w:r>
+        <w:rPr>
+          <w:rFonts w:hint="eastAsia"/>
+        </w:rPr>
+        <w:t>보여질</w:t>
+      </w:r>
+      <w:r>
+        <w:rPr>
+          <w:rFonts w:hint="eastAsia"/>
+        </w:rPr>
+        <w:t xml:space="preserve"> </w:t>
+      </w:r>
+      <w:r>
+        <w:rPr>
+          <w:rFonts w:hint="eastAsia"/>
+        </w:rPr>
+        <w:t>정보</w:t>
+      </w:r>
+    </w:p>
+    <w:p>
+      <w:r>
+        <w:rPr>
+          <w:rFonts w:hint="eastAsia"/>
+        </w:rPr>
+        <w:t>공통</w:t>
+      </w:r>
+      <w:r>
+        <w:rPr>
+          <w:rFonts w:hint="eastAsia"/>
+        </w:rPr>
+        <w:t xml:space="preserve"> : </w:t>
+      </w:r>
+      <w:r>
+        <w:rPr>
+          <w:rFonts w:hint="eastAsia"/>
+        </w:rPr>
+        <w:t>상단</w:t>
+      </w:r>
+      <w:r>
+        <w:rPr>
+          <w:rFonts w:hint="eastAsia"/>
+        </w:rPr>
+        <w:t xml:space="preserve"> search bar (</w:t>
+      </w:r>
+      <w:r>
+        <w:rPr>
+          <w:rFonts w:hint="eastAsia"/>
+        </w:rPr>
+        <w:t>게시판</w:t>
+      </w:r>
+      <w:r>
+        <w:rPr>
+          <w:rFonts w:hint="eastAsia"/>
+        </w:rPr>
+        <w:t xml:space="preserve">, </w:t>
+      </w:r>
+      <w:r>
+        <w:rPr>
+          <w:rFonts w:hint="eastAsia"/>
+        </w:rPr>
+        <w:t>채팅</w:t>
+      </w:r>
+      <w:r>
+        <w:rPr>
+          <w:rFonts w:hint="eastAsia"/>
+        </w:rPr>
+        <w:t xml:space="preserve">, FAQ, </w:t>
+      </w:r>
+      <w:r>
+        <w:rPr>
+          <w:rFonts w:hint="eastAsia"/>
+        </w:rPr>
+        <w:t>공지사항</w:t>
+      </w:r>
+      <w:r>
+        <w:rPr>
+          <w:rFonts w:hint="eastAsia"/>
+        </w:rPr>
+        <w:t xml:space="preserve"> ... </w:t>
+      </w:r>
+      <w:proofErr w:type="spellStart"/>
+      <w:r>
+        <w:rPr>
+          <w:rFonts w:hint="eastAsia"/>
+        </w:rPr>
+        <w:t>검색창</w:t>
+      </w:r>
+      <w:proofErr w:type="spellEnd"/>
+      <w:r>
+        <w:rPr>
+          <w:rFonts w:hint="eastAsia"/>
+        </w:rPr>
+        <w:t>('</w:t>
+      </w:r>
+      <w:r>
+        <w:rPr>
+          <w:rFonts w:hint="eastAsia"/>
+        </w:rPr>
+        <w:t>직무</w:t>
+      </w:r>
+      <w:r>
+        <w:rPr>
+          <w:rFonts w:hint="eastAsia"/>
+        </w:rPr>
+        <w:t>'</w:t>
+      </w:r>
+      <w:r>
+        <w:rPr>
+          <w:rFonts w:hint="eastAsia"/>
+        </w:rPr>
+        <w:t>로</w:t>
+      </w:r>
+      <w:r>
+        <w:rPr>
+          <w:rFonts w:hint="eastAsia"/>
+        </w:rPr>
+        <w:t xml:space="preserve"> </w:t>
+      </w:r>
+      <w:proofErr w:type="spellStart"/>
+      <w:r>
+        <w:rPr>
+          <w:rFonts w:hint="eastAsia"/>
+        </w:rPr>
+        <w:t>회원찾기</w:t>
+      </w:r>
+      <w:proofErr w:type="spellEnd"/>
+      <w:r>
+        <w:rPr>
+          <w:rFonts w:hint="eastAsia"/>
+        </w:rPr>
+        <w:t>, '</w:t>
+      </w:r>
+      <w:r>
+        <w:rPr>
+          <w:rFonts w:hint="eastAsia"/>
+        </w:rPr>
+        <w:t>전공</w:t>
+      </w:r>
+      <w:r>
+        <w:rPr>
+          <w:rFonts w:hint="eastAsia"/>
+        </w:rPr>
+        <w:t>'</w:t>
+      </w:r>
+      <w:proofErr w:type="spellStart"/>
+      <w:r>
+        <w:rPr>
+          <w:rFonts w:hint="eastAsia"/>
+        </w:rPr>
+        <w:t>으로</w:t>
+      </w:r>
+      <w:proofErr w:type="spellEnd"/>
+      <w:r>
+        <w:rPr>
+          <w:rFonts w:hint="eastAsia"/>
+        </w:rPr>
+        <w:t xml:space="preserve"> </w:t>
+      </w:r>
+      <w:proofErr w:type="spellStart"/>
+      <w:r>
+        <w:rPr>
+          <w:rFonts w:hint="eastAsia"/>
+        </w:rPr>
+        <w:t>회원찾기</w:t>
+      </w:r>
+      <w:proofErr w:type="spellEnd"/>
+      <w:r>
+        <w:rPr>
+          <w:rFonts w:hint="eastAsia"/>
+        </w:rPr>
+        <w:t xml:space="preserve"> ...,</w:t>
+      </w:r>
+    </w:p>
+    <w:p>
+      <w:r>
+        <w:rPr>
+          <w:rFonts w:hint="eastAsia"/>
+        </w:rPr>
+        <w:tab/>
+        <w:t>'</w:t>
+      </w:r>
+      <w:r>
+        <w:rPr>
+          <w:rFonts w:hint="eastAsia"/>
+        </w:rPr>
+        <w:t>기업명</w:t>
+      </w:r>
+      <w:r>
+        <w:rPr>
+          <w:rFonts w:hint="eastAsia"/>
+        </w:rPr>
+        <w:t>'</w:t>
+      </w:r>
+      <w:proofErr w:type="spellStart"/>
+      <w:r>
+        <w:rPr>
+          <w:rFonts w:hint="eastAsia"/>
+        </w:rPr>
+        <w:t>으로</w:t>
+      </w:r>
+      <w:proofErr w:type="spellEnd"/>
+      <w:r>
+        <w:rPr>
+          <w:rFonts w:hint="eastAsia"/>
+        </w:rPr>
+        <w:t xml:space="preserve"> </w:t>
+      </w:r>
+      <w:r>
+        <w:rPr>
+          <w:rFonts w:hint="eastAsia"/>
+        </w:rPr>
+        <w:t>날</w:t>
+      </w:r>
+      <w:r>
+        <w:rPr>
+          <w:rFonts w:hint="eastAsia"/>
+        </w:rPr>
+        <w:t xml:space="preserve"> </w:t>
+      </w:r>
+      <w:r>
+        <w:rPr>
+          <w:rFonts w:hint="eastAsia"/>
+        </w:rPr>
+        <w:t>좋아한</w:t>
+      </w:r>
+      <w:r>
+        <w:rPr>
+          <w:rFonts w:hint="eastAsia"/>
+        </w:rPr>
+        <w:t xml:space="preserve"> </w:t>
+      </w:r>
+      <w:r>
+        <w:rPr>
+          <w:rFonts w:hint="eastAsia"/>
+        </w:rPr>
+        <w:t>기업들</w:t>
+      </w:r>
+      <w:r>
+        <w:rPr>
+          <w:rFonts w:hint="eastAsia"/>
+        </w:rPr>
+        <w:t xml:space="preserve"> </w:t>
+      </w:r>
+      <w:r>
+        <w:rPr>
+          <w:rFonts w:hint="eastAsia"/>
+        </w:rPr>
+        <w:t>중에</w:t>
+      </w:r>
+      <w:r>
+        <w:rPr>
+          <w:rFonts w:hint="eastAsia"/>
+        </w:rPr>
+        <w:t xml:space="preserve"> </w:t>
+      </w:r>
+      <w:r>
+        <w:rPr>
+          <w:rFonts w:hint="eastAsia"/>
+        </w:rPr>
+        <w:t>찾기</w:t>
+      </w:r>
+      <w:r>
+        <w:rPr>
+          <w:rFonts w:hint="eastAsia"/>
+        </w:rPr>
+        <w:t xml:space="preserve">, </w:t>
+      </w:r>
+      <w:r>
+        <w:rPr>
+          <w:rFonts w:hint="eastAsia"/>
+        </w:rPr>
+        <w:t>벨</w:t>
+      </w:r>
+      <w:r>
+        <w:rPr>
+          <w:rFonts w:hint="eastAsia"/>
+        </w:rPr>
+        <w:t xml:space="preserve">, </w:t>
+      </w:r>
+      <w:r>
+        <w:rPr>
+          <w:rFonts w:hint="eastAsia"/>
+        </w:rPr>
+        <w:t>로그아웃</w:t>
+      </w:r>
+      <w:r>
+        <w:rPr>
+          <w:rFonts w:hint="eastAsia"/>
+        </w:rPr>
+        <w:t>)</w:t>
+      </w:r>
+    </w:p>
+    <w:p>
+      <w:r>
+        <w:rPr>
+          <w:rFonts w:hint="eastAsia"/>
+        </w:rPr>
+        <w:t>****</w:t>
+      </w:r>
+      <w:r>
+        <w:rPr>
+          <w:rFonts w:hint="eastAsia"/>
+        </w:rPr>
+        <w:t>기업</w:t>
+      </w:r>
+    </w:p>
+    <w:p>
+      <w:r>
+        <w:rPr>
+          <w:rFonts w:hint="eastAsia"/>
+        </w:rPr>
+        <w:tab/>
+        <w:t xml:space="preserve">* </w:t>
+      </w:r>
+      <w:r>
+        <w:rPr>
+          <w:rFonts w:hint="eastAsia"/>
+        </w:rPr>
+        <w:t>공지사항</w:t>
+      </w:r>
+      <w:r>
+        <w:rPr>
+          <w:rFonts w:hint="eastAsia"/>
+        </w:rPr>
+        <w:t xml:space="preserve"> (system)</w:t>
+      </w:r>
+    </w:p>
+    <w:p>
+      <w:r>
+        <w:rPr>
+          <w:rFonts w:hint="eastAsia"/>
+        </w:rPr>
+        <w:tab/>
+        <w:t xml:space="preserve">- </w:t>
+      </w:r>
+      <w:r>
+        <w:rPr>
+          <w:rFonts w:hint="eastAsia"/>
+        </w:rPr>
+        <w:t>추천인재</w:t>
+      </w:r>
+    </w:p>
+    <w:p>
+      <w:r>
+        <w:rPr>
+          <w:rFonts w:hint="eastAsia"/>
+        </w:rPr>
+        <w:tab/>
+        <w:t xml:space="preserve">- </w:t>
+      </w:r>
+      <w:proofErr w:type="spellStart"/>
+      <w:r>
+        <w:rPr>
+          <w:rFonts w:hint="eastAsia"/>
+        </w:rPr>
+        <w:t>매칭인재</w:t>
+      </w:r>
+      <w:proofErr w:type="spellEnd"/>
+    </w:p>
+    <w:p>
+      <w:r>
+        <w:rPr>
+          <w:rFonts w:hint="eastAsia"/>
+        </w:rPr>
+        <w:tab/>
+        <w:t xml:space="preserve">- </w:t>
+      </w:r>
+      <w:r>
+        <w:rPr>
+          <w:rFonts w:hint="eastAsia"/>
+        </w:rPr>
+        <w:t>랜덤인재</w:t>
+      </w:r>
+    </w:p>
+    <w:p>
+      <w:r>
+        <w:rPr>
+          <w:rFonts w:hint="eastAsia"/>
+        </w:rPr>
+        <w:t>****</w:t>
+      </w:r>
+      <w:r>
+        <w:rPr>
+          <w:rFonts w:hint="eastAsia"/>
+        </w:rPr>
+        <w:t>회원</w:t>
+      </w:r>
+    </w:p>
+    <w:p>
+      <w:r>
+        <w:rPr>
+          <w:rFonts w:hint="eastAsia"/>
+        </w:rPr>
+        <w:tab/>
+        <w:t xml:space="preserve">* </w:t>
+      </w:r>
+      <w:r>
+        <w:rPr>
+          <w:rFonts w:hint="eastAsia"/>
+        </w:rPr>
+        <w:t>공지사항</w:t>
+      </w:r>
+      <w:r>
+        <w:rPr>
+          <w:rFonts w:hint="eastAsia"/>
+        </w:rPr>
+        <w:t xml:space="preserve"> (system)</w:t>
+      </w:r>
+    </w:p>
+    <w:p>
+      <w:r>
+        <w:rPr>
+          <w:rFonts w:hint="eastAsia"/>
+        </w:rPr>
+        <w:tab/>
+        <w:t xml:space="preserve">A : </w:t>
+      </w:r>
+      <w:r>
+        <w:rPr>
+          <w:rFonts w:hint="eastAsia"/>
+        </w:rPr>
+        <w:t>날</w:t>
+      </w:r>
+      <w:r>
+        <w:rPr>
+          <w:rFonts w:hint="eastAsia"/>
+        </w:rPr>
+        <w:t xml:space="preserve"> </w:t>
+      </w:r>
+      <w:r>
+        <w:rPr>
+          <w:rFonts w:hint="eastAsia"/>
+        </w:rPr>
+        <w:t>좋아요</w:t>
+      </w:r>
+      <w:r>
+        <w:rPr>
+          <w:rFonts w:hint="eastAsia"/>
+        </w:rPr>
+        <w:t xml:space="preserve"> </w:t>
+      </w:r>
+      <w:r>
+        <w:rPr>
+          <w:rFonts w:hint="eastAsia"/>
+        </w:rPr>
+        <w:t>누른</w:t>
+      </w:r>
+      <w:r>
+        <w:rPr>
+          <w:rFonts w:hint="eastAsia"/>
+        </w:rPr>
+        <w:t xml:space="preserve"> </w:t>
+      </w:r>
+      <w:r>
+        <w:rPr>
+          <w:rFonts w:hint="eastAsia"/>
+        </w:rPr>
+        <w:t>기업</w:t>
+      </w:r>
+      <w:r>
+        <w:rPr>
+          <w:rFonts w:hint="eastAsia"/>
+        </w:rPr>
+        <w:t xml:space="preserve"> </w:t>
+      </w:r>
+      <w:r>
+        <w:rPr>
+          <w:rFonts w:hint="eastAsia"/>
+        </w:rPr>
+        <w:t>리스트</w:t>
+      </w:r>
+      <w:r>
+        <w:rPr>
+          <w:rFonts w:hint="eastAsia"/>
+        </w:rPr>
+        <w:t xml:space="preserve"> </w:t>
+      </w:r>
+      <w:r>
+        <w:rPr>
+          <w:rFonts w:hint="eastAsia"/>
+        </w:rPr>
+        <w:t>보여주기</w:t>
+      </w:r>
+    </w:p>
+    <w:p>
+      <w:r>
+        <w:rPr>
+          <w:rFonts w:hint="eastAsia"/>
+        </w:rPr>
+        <w:tab/>
+        <w:t xml:space="preserve">B : </w:t>
+      </w:r>
+      <w:r>
+        <w:rPr>
+          <w:rFonts w:hint="eastAsia"/>
+        </w:rPr>
+        <w:t>내가</w:t>
+      </w:r>
+      <w:r>
+        <w:rPr>
+          <w:rFonts w:hint="eastAsia"/>
+        </w:rPr>
+        <w:t xml:space="preserve"> </w:t>
+      </w:r>
+      <w:r>
+        <w:rPr>
+          <w:rFonts w:hint="eastAsia"/>
+        </w:rPr>
+        <w:t>올린</w:t>
+      </w:r>
+      <w:r>
+        <w:rPr>
+          <w:rFonts w:hint="eastAsia"/>
+        </w:rPr>
+        <w:t xml:space="preserve"> </w:t>
+      </w:r>
+      <w:r>
+        <w:rPr>
+          <w:rFonts w:hint="eastAsia"/>
+        </w:rPr>
+        <w:t>이력서</w:t>
+      </w:r>
+      <w:r>
+        <w:rPr>
+          <w:rFonts w:hint="eastAsia"/>
+        </w:rPr>
+        <w:t>/</w:t>
+      </w:r>
+      <w:r>
+        <w:rPr>
+          <w:rFonts w:hint="eastAsia"/>
+        </w:rPr>
+        <w:t>포트폴리오</w:t>
+      </w:r>
+      <w:r>
+        <w:rPr>
+          <w:rFonts w:hint="eastAsia"/>
+        </w:rPr>
+        <w:t xml:space="preserve"> </w:t>
+      </w:r>
+      <w:r>
+        <w:rPr>
+          <w:rFonts w:hint="eastAsia"/>
+        </w:rPr>
+        <w:t>리스트</w:t>
+      </w:r>
+    </w:p>
+    <w:p>
+      <w:r>
+        <w:rPr>
+          <w:rFonts w:hint="eastAsia"/>
+        </w:rPr>
+        <w:tab/>
+        <w:t xml:space="preserve">C : </w:t>
+      </w:r>
+      <w:r>
+        <w:rPr>
+          <w:rFonts w:hint="eastAsia"/>
+        </w:rPr>
+        <w:t>시스템</w:t>
+      </w:r>
+      <w:r>
+        <w:rPr>
+          <w:rFonts w:hint="eastAsia"/>
+        </w:rPr>
+        <w:t xml:space="preserve"> </w:t>
+      </w:r>
+      <w:r>
+        <w:rPr>
+          <w:rFonts w:hint="eastAsia"/>
+        </w:rPr>
+        <w:t>어시스트</w:t>
+      </w:r>
+      <w:r>
+        <w:rPr>
+          <w:rFonts w:hint="eastAsia"/>
+        </w:rPr>
+        <w:t xml:space="preserve"> (</w:t>
+      </w:r>
+      <w:r>
+        <w:rPr>
+          <w:rFonts w:hint="eastAsia"/>
+        </w:rPr>
+        <w:t>맞춤법</w:t>
+      </w:r>
+      <w:r>
+        <w:rPr>
+          <w:rFonts w:hint="eastAsia"/>
+        </w:rPr>
+        <w:t>, ~~</w:t>
+      </w:r>
+      <w:r>
+        <w:rPr>
+          <w:rFonts w:hint="eastAsia"/>
+        </w:rPr>
+        <w:t>해와라</w:t>
+      </w:r>
+      <w:r>
+        <w:rPr>
+          <w:rFonts w:hint="eastAsia"/>
+        </w:rPr>
+        <w:t>, ~~</w:t>
+      </w:r>
+      <w:r>
+        <w:rPr>
+          <w:rFonts w:hint="eastAsia"/>
+        </w:rPr>
+        <w:t>정보를</w:t>
+      </w:r>
+      <w:r>
+        <w:rPr>
+          <w:rFonts w:hint="eastAsia"/>
+        </w:rPr>
+        <w:t xml:space="preserve"> </w:t>
+      </w:r>
+      <w:r>
+        <w:rPr>
+          <w:rFonts w:hint="eastAsia"/>
+        </w:rPr>
+        <w:t>추가해라</w:t>
+      </w:r>
+      <w:r>
+        <w:rPr>
+          <w:rFonts w:hint="eastAsia"/>
+        </w:rPr>
+        <w:t xml:space="preserve"> </w:t>
+      </w:r>
+      <w:r>
+        <w:rPr>
+          <w:rFonts w:hint="eastAsia"/>
+        </w:rPr>
+        <w:t>등등</w:t>
+      </w:r>
+      <w:r>
+        <w:rPr>
+          <w:rFonts w:hint="eastAsia"/>
+        </w:rPr>
+        <w:t>)</w:t>
+      </w:r>
+    </w:p>
+    <w:p>
+      <w:r>
+        <w:rPr>
+          <w:rFonts w:hint="eastAsia"/>
+        </w:rPr>
+        <w:tab/>
+        <w:t xml:space="preserve">D : </w:t>
+      </w:r>
+      <w:r>
+        <w:rPr>
+          <w:rFonts w:hint="eastAsia"/>
+        </w:rPr>
+        <w:t>회원전용</w:t>
+      </w:r>
+      <w:r>
+        <w:rPr>
+          <w:rFonts w:hint="eastAsia"/>
+        </w:rPr>
+        <w:t xml:space="preserve"> </w:t>
+      </w:r>
+      <w:r>
+        <w:rPr>
+          <w:rFonts w:hint="eastAsia"/>
+        </w:rPr>
+        <w:t>게시판</w:t>
+      </w:r>
+    </w:p>
+    <w:p/>
+    <w:p>
+      <w:proofErr w:type="spellStart"/>
+      <w:r>
+        <w:rPr>
+          <w:rFonts w:hint="eastAsia"/>
+        </w:rPr>
+        <w:lastRenderedPageBreak/>
+        <w:t>오늘부터의</w:t>
+      </w:r>
+      <w:proofErr w:type="spellEnd"/>
+      <w:r>
+        <w:rPr>
+          <w:rFonts w:hint="eastAsia"/>
+        </w:rPr>
+        <w:t xml:space="preserve"> </w:t>
+      </w:r>
+      <w:r>
+        <w:rPr>
+          <w:rFonts w:hint="eastAsia"/>
+        </w:rPr>
+        <w:t>수정</w:t>
+      </w:r>
+      <w:r>
+        <w:rPr>
+          <w:rFonts w:hint="eastAsia"/>
+        </w:rPr>
+        <w:t>+</w:t>
+      </w:r>
+      <w:r>
+        <w:rPr>
+          <w:rFonts w:hint="eastAsia"/>
+        </w:rPr>
+        <w:t>추가</w:t>
+      </w:r>
+      <w:r>
+        <w:rPr>
+          <w:rFonts w:hint="eastAsia"/>
+        </w:rPr>
+        <w:t xml:space="preserve"> </w:t>
+      </w:r>
+      <w:r>
+        <w:rPr>
+          <w:rFonts w:hint="eastAsia"/>
+        </w:rPr>
+        <w:t>작업</w:t>
+      </w:r>
+      <w:r>
+        <w:rPr>
+          <w:rFonts w:hint="eastAsia"/>
+        </w:rPr>
+        <w:t xml:space="preserve"> </w:t>
+      </w:r>
+      <w:r>
+        <w:rPr>
+          <w:rFonts w:hint="eastAsia"/>
+        </w:rPr>
+        <w:t>필요사항</w:t>
+      </w:r>
+    </w:p>
+    <w:p>
+      <w:r>
+        <w:rPr>
+          <w:rFonts w:hint="eastAsia"/>
+        </w:rPr>
+        <w:tab/>
+      </w:r>
+      <w:proofErr w:type="spellStart"/>
+      <w:r>
+        <w:rPr>
+          <w:rFonts w:hint="eastAsia"/>
+        </w:rPr>
+        <w:t>미지정</w:t>
+      </w:r>
+      <w:proofErr w:type="spellEnd"/>
+      <w:r>
+        <w:rPr>
+          <w:rFonts w:hint="eastAsia"/>
+        </w:rPr>
+        <w:t xml:space="preserve">) security </w:t>
+      </w:r>
+      <w:r>
+        <w:rPr>
+          <w:rFonts w:hint="eastAsia"/>
+        </w:rPr>
+        <w:t>적용</w:t>
+      </w:r>
+    </w:p>
+    <w:p>
+      <w:r>
+        <w:rPr>
+          <w:rFonts w:hint="eastAsia"/>
+        </w:rPr>
+        <w:tab/>
+        <w:t xml:space="preserve">1) </w:t>
+      </w:r>
+      <w:r>
+        <w:rPr>
+          <w:rFonts w:hint="eastAsia"/>
+        </w:rPr>
+        <w:t>테이블</w:t>
+      </w:r>
+      <w:r>
+        <w:rPr>
+          <w:rFonts w:hint="eastAsia"/>
+        </w:rPr>
+        <w:t xml:space="preserve"> </w:t>
+      </w:r>
+      <w:r>
+        <w:rPr>
+          <w:rFonts w:hint="eastAsia"/>
+        </w:rPr>
+        <w:t>재정비</w:t>
+      </w:r>
+      <w:r>
+        <w:rPr>
+          <w:rFonts w:hint="eastAsia"/>
+        </w:rPr>
+        <w:t xml:space="preserve"> (</w:t>
+      </w:r>
+      <w:r>
+        <w:rPr>
+          <w:rFonts w:hint="eastAsia"/>
+        </w:rPr>
+        <w:t>추가</w:t>
+      </w:r>
+      <w:r>
+        <w:rPr>
+          <w:rFonts w:hint="eastAsia"/>
+        </w:rPr>
+        <w:t xml:space="preserve"> </w:t>
+      </w:r>
+      <w:r>
+        <w:rPr>
+          <w:rFonts w:hint="eastAsia"/>
+        </w:rPr>
+        <w:t>수정</w:t>
+      </w:r>
+      <w:r>
+        <w:rPr>
+          <w:rFonts w:hint="eastAsia"/>
+        </w:rPr>
+        <w:t xml:space="preserve"> </w:t>
+      </w:r>
+      <w:r>
+        <w:rPr>
+          <w:rFonts w:hint="eastAsia"/>
+        </w:rPr>
+        <w:t>등등</w:t>
+      </w:r>
+      <w:r>
+        <w:rPr>
+          <w:rFonts w:hint="eastAsia"/>
+        </w:rPr>
+        <w:t>)</w:t>
+      </w:r>
+    </w:p>
+    <w:p>
+      <w:r>
+        <w:rPr>
+          <w:rFonts w:hint="eastAsia"/>
+        </w:rPr>
+        <w:tab/>
+        <w:t xml:space="preserve">2) optional </w:t>
+      </w:r>
+      <w:r>
+        <w:rPr>
+          <w:rFonts w:hint="eastAsia"/>
+        </w:rPr>
+        <w:t>정보들</w:t>
+      </w:r>
+      <w:r>
+        <w:rPr>
+          <w:rFonts w:hint="eastAsia"/>
+        </w:rPr>
+        <w:t xml:space="preserve"> </w:t>
+      </w:r>
+      <w:r>
+        <w:rPr>
+          <w:rFonts w:hint="eastAsia"/>
+        </w:rPr>
+        <w:t>입력</w:t>
+      </w:r>
+      <w:r>
+        <w:rPr>
+          <w:rFonts w:hint="eastAsia"/>
+        </w:rPr>
+        <w:t xml:space="preserve"> </w:t>
+      </w:r>
+      <w:r>
+        <w:rPr>
+          <w:rFonts w:hint="eastAsia"/>
+        </w:rPr>
+        <w:t>받기</w:t>
+      </w:r>
+      <w:r>
+        <w:rPr>
+          <w:rFonts w:hint="eastAsia"/>
+        </w:rPr>
+        <w:t>/</w:t>
+      </w:r>
+      <w:r>
+        <w:rPr>
+          <w:rFonts w:hint="eastAsia"/>
+        </w:rPr>
+        <w:t>저장</w:t>
+      </w:r>
+      <w:r>
+        <w:rPr>
+          <w:rFonts w:hint="eastAsia"/>
+        </w:rPr>
+        <w:t>/</w:t>
+      </w:r>
+      <w:r>
+        <w:rPr>
+          <w:rFonts w:hint="eastAsia"/>
+        </w:rPr>
+        <w:t>로드해오기</w:t>
+      </w:r>
+    </w:p>
+    <w:p>
+      <w:r>
+        <w:rPr>
+          <w:rFonts w:hint="eastAsia"/>
+        </w:rPr>
+        <w:tab/>
+        <w:t xml:space="preserve">3-1) </w:t>
+      </w:r>
+      <w:r>
+        <w:rPr>
+          <w:rFonts w:hint="eastAsia"/>
+        </w:rPr>
+        <w:t>서로</w:t>
+      </w:r>
+      <w:r>
+        <w:rPr>
+          <w:rFonts w:hint="eastAsia"/>
+        </w:rPr>
+        <w:t xml:space="preserve"> </w:t>
+      </w:r>
+      <w:r>
+        <w:rPr>
+          <w:rFonts w:hint="eastAsia"/>
+        </w:rPr>
+        <w:t>상대방의</w:t>
+      </w:r>
+      <w:r>
+        <w:rPr>
+          <w:rFonts w:hint="eastAsia"/>
+        </w:rPr>
+        <w:t xml:space="preserve"> </w:t>
+      </w:r>
+      <w:r>
+        <w:rPr>
+          <w:rFonts w:hint="eastAsia"/>
+        </w:rPr>
+        <w:t>리스트를</w:t>
+      </w:r>
+      <w:r>
+        <w:rPr>
+          <w:rFonts w:hint="eastAsia"/>
+        </w:rPr>
+        <w:t xml:space="preserve"> </w:t>
+      </w:r>
+      <w:r>
+        <w:rPr>
+          <w:rFonts w:hint="eastAsia"/>
+        </w:rPr>
+        <w:t>불러와서</w:t>
+      </w:r>
+      <w:r>
+        <w:rPr>
+          <w:rFonts w:hint="eastAsia"/>
+        </w:rPr>
+        <w:t xml:space="preserve"> </w:t>
+      </w:r>
+      <w:proofErr w:type="spellStart"/>
+      <w:r>
+        <w:rPr>
+          <w:rFonts w:hint="eastAsia"/>
+        </w:rPr>
+        <w:t>로그인후메인화면에</w:t>
+      </w:r>
+      <w:proofErr w:type="spellEnd"/>
+      <w:r>
+        <w:rPr>
+          <w:rFonts w:hint="eastAsia"/>
+        </w:rPr>
+        <w:t xml:space="preserve"> </w:t>
+      </w:r>
+      <w:r>
+        <w:rPr>
+          <w:rFonts w:hint="eastAsia"/>
+        </w:rPr>
+        <w:t>뿌리기</w:t>
+      </w:r>
+    </w:p>
+    <w:p>
+      <w:r>
+        <w:rPr>
+          <w:rFonts w:hint="eastAsia"/>
+        </w:rPr>
+        <w:tab/>
+        <w:t xml:space="preserve">3-2) </w:t>
+      </w:r>
+      <w:r>
+        <w:rPr>
+          <w:rFonts w:hint="eastAsia"/>
+        </w:rPr>
+        <w:t>그</w:t>
+      </w:r>
+      <w:r>
+        <w:rPr>
+          <w:rFonts w:hint="eastAsia"/>
+        </w:rPr>
+        <w:t xml:space="preserve"> </w:t>
+      </w:r>
+      <w:r>
+        <w:rPr>
+          <w:rFonts w:hint="eastAsia"/>
+        </w:rPr>
+        <w:t>리스트</w:t>
+      </w:r>
+      <w:r>
+        <w:rPr>
+          <w:rFonts w:hint="eastAsia"/>
+        </w:rPr>
+        <w:t xml:space="preserve"> </w:t>
+      </w:r>
+      <w:r>
+        <w:rPr>
+          <w:rFonts w:hint="eastAsia"/>
+        </w:rPr>
+        <w:t>필터링해서</w:t>
+      </w:r>
+      <w:r>
+        <w:rPr>
+          <w:rFonts w:hint="eastAsia"/>
+        </w:rPr>
+        <w:t xml:space="preserve"> </w:t>
+      </w:r>
+      <w:r>
+        <w:rPr>
+          <w:rFonts w:hint="eastAsia"/>
+        </w:rPr>
+        <w:t>우리가</w:t>
+      </w:r>
+      <w:r>
+        <w:rPr>
+          <w:rFonts w:hint="eastAsia"/>
+        </w:rPr>
+        <w:t xml:space="preserve"> </w:t>
+      </w:r>
+      <w:r>
+        <w:rPr>
+          <w:rFonts w:hint="eastAsia"/>
+        </w:rPr>
+        <w:t>원하는</w:t>
+      </w:r>
+      <w:r>
+        <w:rPr>
+          <w:rFonts w:hint="eastAsia"/>
+        </w:rPr>
+        <w:t xml:space="preserve"> </w:t>
+      </w:r>
+      <w:r>
+        <w:rPr>
+          <w:rFonts w:hint="eastAsia"/>
+        </w:rPr>
+        <w:t>정보만</w:t>
+      </w:r>
+      <w:r>
+        <w:rPr>
+          <w:rFonts w:hint="eastAsia"/>
+        </w:rPr>
+        <w:t xml:space="preserve"> </w:t>
+      </w:r>
+      <w:r>
+        <w:rPr>
+          <w:rFonts w:hint="eastAsia"/>
+        </w:rPr>
+        <w:t>보여주기</w:t>
+      </w:r>
+      <w:r>
+        <w:rPr>
+          <w:rFonts w:hint="eastAsia"/>
+        </w:rPr>
+        <w:t xml:space="preserve"> (</w:t>
+      </w:r>
+      <w:r>
+        <w:rPr>
+          <w:rFonts w:hint="eastAsia"/>
+        </w:rPr>
+        <w:t>이후</w:t>
+      </w:r>
+      <w:r>
+        <w:rPr>
+          <w:rFonts w:hint="eastAsia"/>
+        </w:rPr>
+        <w:t xml:space="preserve"> </w:t>
+      </w:r>
+      <w:r>
+        <w:rPr>
+          <w:rFonts w:hint="eastAsia"/>
+        </w:rPr>
+        <w:t>그</w:t>
+      </w:r>
+      <w:r>
+        <w:rPr>
+          <w:rFonts w:hint="eastAsia"/>
+        </w:rPr>
+        <w:t xml:space="preserve"> </w:t>
+      </w:r>
+      <w:r>
+        <w:rPr>
+          <w:rFonts w:hint="eastAsia"/>
+        </w:rPr>
+        <w:t>필터링은</w:t>
+      </w:r>
+      <w:r>
+        <w:rPr>
+          <w:rFonts w:hint="eastAsia"/>
+        </w:rPr>
+        <w:t xml:space="preserve"> </w:t>
+      </w:r>
+      <w:r>
+        <w:rPr>
+          <w:rFonts w:hint="eastAsia"/>
+        </w:rPr>
+        <w:t>세부조정</w:t>
+      </w:r>
+      <w:r>
+        <w:rPr>
+          <w:rFonts w:hint="eastAsia"/>
+        </w:rPr>
+        <w:t>)</w:t>
+      </w:r>
+    </w:p>
+    <w:p/>
+    <w:p>
+      <w:r>
+        <w:rPr>
+          <w:rFonts w:hint="eastAsia"/>
+        </w:rPr>
+        <w:t>이후</w:t>
+      </w:r>
+      <w:r>
+        <w:rPr>
+          <w:rFonts w:hint="eastAsia"/>
+        </w:rPr>
+        <w:t xml:space="preserve"> </w:t>
+      </w:r>
+      <w:r>
+        <w:rPr>
+          <w:rFonts w:hint="eastAsia"/>
+        </w:rPr>
+        <w:t>신규</w:t>
+      </w:r>
+      <w:r>
+        <w:rPr>
+          <w:rFonts w:hint="eastAsia"/>
+        </w:rPr>
+        <w:t xml:space="preserve"> </w:t>
+      </w:r>
+      <w:r>
+        <w:rPr>
+          <w:rFonts w:hint="eastAsia"/>
+        </w:rPr>
+        <w:t>추가</w:t>
+      </w:r>
+      <w:r>
+        <w:rPr>
+          <w:rFonts w:hint="eastAsia"/>
+        </w:rPr>
+        <w:t xml:space="preserve"> </w:t>
+      </w:r>
+      <w:r>
+        <w:rPr>
+          <w:rFonts w:hint="eastAsia"/>
+        </w:rPr>
+        <w:t>서비스</w:t>
+      </w:r>
+    </w:p>
+    <w:p>
+      <w:r>
+        <w:rPr>
+          <w:rFonts w:hint="eastAsia"/>
+        </w:rPr>
+        <w:tab/>
+        <w:t xml:space="preserve">1) </w:t>
+      </w:r>
+      <w:r>
+        <w:rPr>
+          <w:rFonts w:hint="eastAsia"/>
+        </w:rPr>
+        <w:t>채팅서비스</w:t>
+      </w:r>
+      <w:r>
+        <w:rPr>
+          <w:rFonts w:hint="eastAsia"/>
+        </w:rPr>
+        <w:t xml:space="preserve"> : </w:t>
+      </w:r>
+      <w:r>
+        <w:rPr>
+          <w:rFonts w:hint="eastAsia"/>
+        </w:rPr>
+        <w:t>구현방법</w:t>
+      </w:r>
+      <w:r>
+        <w:rPr>
+          <w:rFonts w:hint="eastAsia"/>
+        </w:rPr>
+        <w:t xml:space="preserve"> </w:t>
+      </w:r>
+      <w:r>
+        <w:rPr>
+          <w:rFonts w:hint="eastAsia"/>
+        </w:rPr>
+        <w:t>먼저</w:t>
+      </w:r>
+      <w:r>
+        <w:rPr>
+          <w:rFonts w:hint="eastAsia"/>
+        </w:rPr>
+        <w:t xml:space="preserve"> </w:t>
+      </w:r>
+      <w:r>
+        <w:rPr>
+          <w:rFonts w:hint="eastAsia"/>
+        </w:rPr>
+        <w:t>알아내서</w:t>
+      </w:r>
+      <w:r>
+        <w:rPr>
+          <w:rFonts w:hint="eastAsia"/>
+        </w:rPr>
+        <w:t xml:space="preserve"> </w:t>
+      </w:r>
+      <w:r>
+        <w:rPr>
+          <w:rFonts w:hint="eastAsia"/>
+        </w:rPr>
+        <w:t>그걸</w:t>
+      </w:r>
+      <w:r>
+        <w:rPr>
+          <w:rFonts w:hint="eastAsia"/>
+        </w:rPr>
+        <w:t xml:space="preserve"> </w:t>
+      </w:r>
+      <w:r>
+        <w:rPr>
+          <w:rFonts w:hint="eastAsia"/>
+        </w:rPr>
+        <w:t>어찌할지</w:t>
+      </w:r>
+      <w:r>
+        <w:rPr>
+          <w:rFonts w:hint="eastAsia"/>
+        </w:rPr>
+        <w:t xml:space="preserve"> </w:t>
+      </w:r>
+      <w:r>
+        <w:rPr>
+          <w:rFonts w:hint="eastAsia"/>
+        </w:rPr>
+        <w:t>결정</w:t>
+      </w:r>
+    </w:p>
+    <w:p>
+      <w:r>
+        <w:rPr>
+          <w:rFonts w:hint="eastAsia"/>
+        </w:rPr>
+        <w:tab/>
+        <w:t xml:space="preserve">2) </w:t>
+      </w:r>
+      <w:r>
+        <w:rPr>
+          <w:rFonts w:hint="eastAsia"/>
+        </w:rPr>
+        <w:t>게시판</w:t>
+      </w:r>
+      <w:r>
+        <w:rPr>
+          <w:rFonts w:hint="eastAsia"/>
+        </w:rPr>
+        <w:t>(</w:t>
+      </w:r>
+      <w:r>
+        <w:rPr>
+          <w:rFonts w:hint="eastAsia"/>
+        </w:rPr>
+        <w:t>개인회원</w:t>
+      </w:r>
+      <w:r>
+        <w:rPr>
+          <w:rFonts w:hint="eastAsia"/>
+        </w:rPr>
+        <w:t>only)</w:t>
+      </w:r>
+    </w:p>
+    <w:p>
+      <w:r>
+        <w:rPr>
+          <w:rFonts w:hint="eastAsia"/>
+        </w:rPr>
+        <w:tab/>
+        <w:t xml:space="preserve">3) </w:t>
+      </w:r>
+      <w:r>
+        <w:rPr>
+          <w:rFonts w:hint="eastAsia"/>
+        </w:rPr>
+        <w:t>게시판</w:t>
+      </w:r>
+      <w:r>
+        <w:rPr>
+          <w:rFonts w:hint="eastAsia"/>
+        </w:rPr>
+        <w:t>(</w:t>
+      </w:r>
+      <w:r>
+        <w:rPr>
+          <w:rFonts w:hint="eastAsia"/>
+        </w:rPr>
+        <w:t>개인</w:t>
+      </w:r>
+      <w:r>
+        <w:rPr>
+          <w:rFonts w:hint="eastAsia"/>
+        </w:rPr>
+        <w:t>+</w:t>
+      </w:r>
+      <w:r>
+        <w:rPr>
+          <w:rFonts w:hint="eastAsia"/>
+        </w:rPr>
+        <w:t>기업</w:t>
+      </w:r>
+      <w:r>
+        <w:rPr>
+          <w:rFonts w:hint="eastAsia"/>
+        </w:rPr>
+        <w:t>)</w:t>
+      </w:r>
+    </w:p>
+    <w:p>
+      <w:r>
+        <w:rPr>
+          <w:rFonts w:hint="eastAsia"/>
+        </w:rPr>
+        <w:tab/>
+        <w:t xml:space="preserve">4) </w:t>
+      </w:r>
+      <w:r>
+        <w:rPr>
+          <w:rFonts w:hint="eastAsia"/>
+        </w:rPr>
+        <w:t>게시판</w:t>
+      </w:r>
+      <w:r>
+        <w:rPr>
+          <w:rFonts w:hint="eastAsia"/>
+        </w:rPr>
+        <w:t>(</w:t>
+      </w:r>
+      <w:r>
+        <w:rPr>
+          <w:rFonts w:hint="eastAsia"/>
+        </w:rPr>
+        <w:t>기업</w:t>
+      </w:r>
+      <w:r>
+        <w:rPr>
+          <w:rFonts w:hint="eastAsia"/>
+        </w:rPr>
+        <w:t>only)</w:t>
+      </w:r>
+    </w:p>
+    <w:p>
+      <w:r>
+        <w:tab/>
+        <w:t>5)</w:t>
+      </w:r>
+    </w:p>
+    <w:p>
+      <w:r>
+        <w:rPr>
+          <w:rFonts w:hint="eastAsia"/>
+        </w:rPr>
         <w:t>문서</w:t>
       </w:r>
       <w:r>
@@ -858,7 +2981,6 @@
       <w:r>
         <w:t xml:space="preserve">entity, repository, service </w:t>
       </w:r>
-      <w:proofErr w:type="gramStart"/>
       <w:r>
         <w:rPr>
           <w:rFonts w:hint="eastAsia"/>
@@ -877,7 +2999,6 @@
         </w:rPr>
         <w:t>/</w:t>
       </w:r>
-      <w:proofErr w:type="gramEnd"/>
       <w:r>
         <w:t xml:space="preserve"> </w:t>
       </w:r>
@@ -924,7 +3045,6 @@
       <w:r>
         <w:t>/</w:t>
       </w:r>
-      <w:proofErr w:type="gramStart"/>
       <w:r>
         <w:rPr>
           <w:rFonts w:hint="eastAsia"/>
@@ -938,11 +3058,7 @@
         <w:t xml:space="preserve"> </w:t>
       </w:r>
       <w:r>
-        <w:t>:</w:t>
-      </w:r>
-      <w:proofErr w:type="gramEnd"/>
-      <w:r>
-        <w:t xml:space="preserve"> </w:t>
+        <w:t xml:space="preserve">: </w:t>
       </w:r>
       <w:r>
         <w:rPr>
@@ -995,11 +3111,260 @@
         </w:rPr>
         <w:t>지정</w:t>
       </w:r>
-      <w:r>
-        <w:rPr>
-          <w:rFonts w:hint="eastAsia"/>
-        </w:rPr>
-        <w:t xml:space="preserve"> </w:t>
+    </w:p>
+    <w:p/>
+    <w:p>
+      <w:r>
+        <w:t>Optional table</w:t>
+      </w:r>
+    </w:p>
+    <w:p>
+      <w:r>
+        <w:t xml:space="preserve">Pk / </w:t>
+      </w:r>
+      <w:r>
+        <w:rPr>
+          <w:rFonts w:hint="eastAsia"/>
+        </w:rPr>
+        <w:t>기업</w:t>
+      </w:r>
+      <w:r>
+        <w:rPr>
+          <w:rFonts w:hint="eastAsia"/>
+        </w:rPr>
+        <w:t xml:space="preserve">no FK </w:t>
+      </w:r>
+      <w:proofErr w:type="spellStart"/>
+      <w:r>
+        <w:rPr>
+          <w:rFonts w:hint="eastAsia"/>
+        </w:rPr>
+        <w:t>ManyToOne</w:t>
+      </w:r>
+      <w:proofErr w:type="spellEnd"/>
+      <w:r>
+        <w:t xml:space="preserve"> / </w:t>
+      </w:r>
+      <w:r>
+        <w:rPr>
+          <w:rFonts w:hint="eastAsia"/>
+        </w:rPr>
+        <w:t>회원</w:t>
+      </w:r>
+      <w:r>
+        <w:rPr>
+          <w:rFonts w:hint="eastAsia"/>
+        </w:rPr>
+        <w:t xml:space="preserve">no FK </w:t>
+      </w:r>
+      <w:proofErr w:type="spellStart"/>
+      <w:r>
+        <w:rPr>
+          <w:rFonts w:hint="eastAsia"/>
+        </w:rPr>
+        <w:t>ManyToOne</w:t>
+      </w:r>
+      <w:proofErr w:type="spellEnd"/>
+      <w:r>
+        <w:t xml:space="preserve"> / </w:t>
+      </w:r>
+      <w:r>
+        <w:rPr>
+          <w:rFonts w:hint="eastAsia"/>
+        </w:rPr>
+        <w:t>선호직무</w:t>
+      </w:r>
+      <w:r>
+        <w:rPr>
+          <w:rFonts w:hint="eastAsia"/>
+        </w:rPr>
+        <w:t xml:space="preserve"> </w:t>
+      </w:r>
+      <w:r>
+        <w:t xml:space="preserve">/ </w:t>
+      </w:r>
+      <w:r>
+        <w:rPr>
+          <w:rFonts w:hint="eastAsia"/>
+        </w:rPr>
+        <w:t>선호전공</w:t>
+      </w:r>
+      <w:r>
+        <w:rPr>
+          <w:rFonts w:hint="eastAsia"/>
+        </w:rPr>
+        <w:t xml:space="preserve"> </w:t>
+      </w:r>
+      <w:r>
+        <w:t xml:space="preserve">/ </w:t>
+      </w:r>
+      <w:r>
+        <w:rPr>
+          <w:rFonts w:hint="eastAsia"/>
+        </w:rPr>
+        <w:t>신입</w:t>
+      </w:r>
+      <w:r>
+        <w:rPr>
+          <w:rFonts w:hint="eastAsia"/>
+        </w:rPr>
+        <w:t>o</w:t>
+      </w:r>
+      <w:r>
+        <w:t>r</w:t>
+      </w:r>
+      <w:r>
+        <w:rPr>
+          <w:rFonts w:hint="eastAsia"/>
+        </w:rPr>
+        <w:t>경력여부</w:t>
+      </w:r>
+      <w:r>
+        <w:rPr>
+          <w:rFonts w:hint="eastAsia"/>
+        </w:rPr>
+        <w:t xml:space="preserve"> </w:t>
+      </w:r>
+      <w:r>
+        <w:rPr>
+          <w:rFonts w:hint="eastAsia"/>
+        </w:rPr>
+        <w:t>등등</w:t>
+      </w:r>
+      <w:r>
+        <w:t>…</w:t>
+      </w:r>
+    </w:p>
+    <w:p>
+      <w:r>
+        <w:t>Chatting table</w:t>
+      </w:r>
+    </w:p>
+    <w:p>
+      <w:r>
+        <w:t>P</w:t>
+      </w:r>
+      <w:r>
+        <w:t>k</w:t>
+      </w:r>
+      <w:r>
+        <w:t xml:space="preserve"> / </w:t>
+      </w:r>
+      <w:r>
+        <w:rPr>
+          <w:rFonts w:hint="eastAsia"/>
+        </w:rPr>
+        <w:t>기업</w:t>
+      </w:r>
+      <w:proofErr w:type="spellStart"/>
+      <w:r>
+        <w:rPr>
+          <w:rFonts w:hint="eastAsia"/>
+        </w:rPr>
+        <w:t>fk</w:t>
+      </w:r>
+      <w:proofErr w:type="spellEnd"/>
+      <w:r>
+        <w:rPr>
+          <w:rFonts w:hint="eastAsia"/>
+        </w:rPr>
+        <w:t xml:space="preserve"> - 1</w:t>
+      </w:r>
+      <w:r>
+        <w:rPr>
+          <w:rFonts w:hint="eastAsia"/>
+        </w:rPr>
+        <w:t>번</w:t>
+      </w:r>
+      <w:r>
+        <w:rPr>
+          <w:rFonts w:hint="eastAsia"/>
+        </w:rPr>
+        <w:t xml:space="preserve"> </w:t>
+      </w:r>
+      <w:r>
+        <w:t xml:space="preserve">/ </w:t>
+      </w:r>
+      <w:r>
+        <w:rPr>
+          <w:rFonts w:hint="eastAsia"/>
+        </w:rPr>
+        <w:t>개인</w:t>
+      </w:r>
+      <w:proofErr w:type="spellStart"/>
+      <w:r>
+        <w:rPr>
+          <w:rFonts w:hint="eastAsia"/>
+        </w:rPr>
+        <w:t>fk</w:t>
+      </w:r>
+      <w:proofErr w:type="spellEnd"/>
+      <w:r>
+        <w:rPr>
+          <w:rFonts w:hint="eastAsia"/>
+        </w:rPr>
+        <w:t xml:space="preserve"> - 2</w:t>
+      </w:r>
+      <w:r>
+        <w:rPr>
+          <w:rFonts w:hint="eastAsia"/>
+        </w:rPr>
+        <w:t>번</w:t>
+      </w:r>
+      <w:r>
+        <w:rPr>
+          <w:rFonts w:hint="eastAsia"/>
+        </w:rPr>
+        <w:t xml:space="preserve"> </w:t>
+      </w:r>
+      <w:r>
+        <w:t xml:space="preserve">/ </w:t>
+      </w:r>
+      <w:r>
+        <w:rPr>
+          <w:rFonts w:hint="eastAsia"/>
+        </w:rPr>
+        <w:t>활성화여부</w:t>
+      </w:r>
+      <w:r>
+        <w:rPr>
+          <w:rFonts w:hint="eastAsia"/>
+        </w:rPr>
+        <w:t>(</w:t>
+      </w:r>
+      <w:proofErr w:type="spellStart"/>
+      <w:r>
+        <w:rPr>
+          <w:rFonts w:hint="eastAsia"/>
+        </w:rPr>
+        <w:t>상호좋아요</w:t>
+      </w:r>
+      <w:proofErr w:type="spellEnd"/>
+      <w:r>
+        <w:rPr>
+          <w:rFonts w:hint="eastAsia"/>
+        </w:rPr>
+        <w:t xml:space="preserve">) </w:t>
+      </w:r>
+      <w:r>
+        <w:t xml:space="preserve">Boolean / </w:t>
+      </w:r>
+      <w:proofErr w:type="spellStart"/>
+      <w:r>
+        <w:t>boolean</w:t>
+      </w:r>
+      <w:proofErr w:type="spellEnd"/>
+      <w:r>
+        <w:t xml:space="preserve"> alarm </w:t>
+      </w:r>
+      <w:r>
+        <w:t xml:space="preserve">(Y/N) / </w:t>
+      </w:r>
+      <w:r>
+        <w:rPr>
+          <w:rFonts w:hint="eastAsia"/>
+        </w:rPr>
+        <w:t>채팅내용</w:t>
       </w:r>
     </w:p>
     <w:p>
@@ -1057,7 +3422,7 @@
                     <pic:cNvPicPr/>
                   </pic:nvPicPr>
                   <pic:blipFill>
-                    <a:blip r:embed="rId7"/>
+                    <a:blip r:embed="rId8"/>
                     <a:stretch>
                       <a:fillRect/>
                     </a:stretch>
@@ -1222,9 +3587,232 @@
       </w:r>
     </w:p>
     <w:p>
+      <w:r>
+        <w:tab/>
+      </w:r>
+      <w:r>
+        <w:rPr>
+          <w:rFonts w:hint="eastAsia"/>
+        </w:rPr>
+        <w:t>좌측</w:t>
+      </w:r>
+      <w:r>
+        <w:rPr>
+          <w:rFonts w:hint="eastAsia"/>
+        </w:rPr>
+        <w:t xml:space="preserve"> </w:t>
+      </w:r>
+      <w:r>
+        <w:rPr>
+          <w:rFonts w:hint="eastAsia"/>
+        </w:rPr>
+        <w:t>로고</w:t>
+      </w:r>
+      <w:r>
+        <w:rPr>
+          <w:rFonts w:hint="eastAsia"/>
+        </w:rPr>
+        <w:t xml:space="preserve"> </w:t>
+      </w:r>
+      <w:r>
+        <w:rPr>
+          <w:rFonts w:hint="eastAsia"/>
+        </w:rPr>
+        <w:t>클릭</w:t>
+      </w:r>
+      <w:r>
+        <w:rPr>
+          <w:rFonts w:hint="eastAsia"/>
+        </w:rPr>
+        <w:t xml:space="preserve"> </w:t>
+      </w:r>
+      <w:r>
+        <w:rPr>
+          <w:rFonts w:hint="eastAsia"/>
+        </w:rPr>
+        <w:t>시</w:t>
+      </w:r>
+      <w:r>
+        <w:rPr>
+          <w:rFonts w:hint="eastAsia"/>
+        </w:rPr>
+        <w:t xml:space="preserve"> </w:t>
+      </w:r>
+      <w:proofErr w:type="spellStart"/>
+      <w:r>
+        <w:rPr>
+          <w:rFonts w:hint="eastAsia"/>
+        </w:rPr>
+        <w:t>메인페이지</w:t>
+      </w:r>
+      <w:proofErr w:type="spellEnd"/>
+      <w:r>
+        <w:rPr>
+          <w:rFonts w:hint="eastAsia"/>
+        </w:rPr>
+        <w:t>(</w:t>
+      </w:r>
+      <w:r>
+        <w:t>“/”)</w:t>
+      </w:r>
+      <w:r>
+        <w:rPr>
+          <w:rFonts w:hint="eastAsia"/>
+        </w:rPr>
+        <w:t>로</w:t>
+      </w:r>
+      <w:r>
+        <w:rPr>
+          <w:rFonts w:hint="eastAsia"/>
+        </w:rPr>
+        <w:t xml:space="preserve"> </w:t>
+      </w:r>
+      <w:r>
+        <w:rPr>
+          <w:rFonts w:hint="eastAsia"/>
+        </w:rPr>
+        <w:t>이동</w:t>
+      </w:r>
+    </w:p>
+    <w:p>
+      <w:r>
+        <w:rPr>
+          <w:rFonts w:hint="eastAsia"/>
+        </w:rPr>
+        <w:t>아웃라인</w:t>
+      </w:r>
+    </w:p>
+    <w:p>
+      <w:r>
+        <w:tab/>
+        <w:t xml:space="preserve">Input width : xxx </w:t>
+      </w:r>
+      <w:proofErr w:type="spellStart"/>
+      <w:r>
+        <w:t>vw</w:t>
+      </w:r>
+      <w:proofErr w:type="spellEnd"/>
+    </w:p>
+    <w:p>
+      <w:r>
+        <w:tab/>
+      </w:r>
+      <w:r>
+        <w:rPr>
+          <w:rFonts w:hint="eastAsia"/>
+        </w:rPr>
+        <w:t>좌측</w:t>
+      </w:r>
+      <w:r>
+        <w:rPr>
+          <w:rFonts w:hint="eastAsia"/>
+        </w:rPr>
+        <w:t xml:space="preserve"> </w:t>
+      </w:r>
+      <w:r>
+        <w:rPr>
+          <w:rFonts w:hint="eastAsia"/>
+        </w:rPr>
+        <w:t>로고공간</w:t>
+      </w:r>
+      <w:r>
+        <w:rPr>
+          <w:rFonts w:hint="eastAsia"/>
+        </w:rPr>
+        <w:t xml:space="preserve"> </w:t>
+      </w:r>
+      <w:r>
+        <w:t xml:space="preserve">width : </w:t>
+      </w:r>
+      <w:r>
+        <w:rPr>
+          <w:rFonts w:hint="eastAsia"/>
+        </w:rPr>
+        <w:t>x</w:t>
+      </w:r>
+      <w:r>
+        <w:t xml:space="preserve">xx </w:t>
+      </w:r>
+      <w:proofErr w:type="spellStart"/>
+      <w:r>
+        <w:t>vw</w:t>
+      </w:r>
+      <w:proofErr w:type="spellEnd"/>
+    </w:p>
+    <w:p>
+      <w:r>
+        <w:rPr>
+          <w:rFonts w:hint="eastAsia"/>
+        </w:rPr>
+        <w:t>요구기능</w:t>
+      </w:r>
+    </w:p>
+    <w:p>
+      <w:r>
+        <w:tab/>
+      </w:r>
+      <w:r>
+        <w:rPr>
+          <w:rFonts w:hint="eastAsia"/>
+        </w:rPr>
+        <w:t>항목별</w:t>
+      </w:r>
+      <w:r>
+        <w:rPr>
+          <w:rFonts w:hint="eastAsia"/>
+        </w:rPr>
+        <w:t xml:space="preserve"> </w:t>
+      </w:r>
+      <w:r>
+        <w:rPr>
+          <w:rFonts w:hint="eastAsia"/>
+        </w:rPr>
+        <w:t>규칙</w:t>
+      </w:r>
+      <w:r>
+        <w:rPr>
+          <w:rFonts w:hint="eastAsia"/>
+        </w:rPr>
+        <w:t>/</w:t>
+      </w:r>
+      <w:r>
+        <w:rPr>
+          <w:rFonts w:hint="eastAsia"/>
+        </w:rPr>
+        <w:t>공백</w:t>
+      </w:r>
+      <w:r>
+        <w:rPr>
+          <w:rFonts w:hint="eastAsia"/>
+        </w:rPr>
+        <w:t>/</w:t>
+      </w:r>
+      <w:r>
+        <w:t>white space</w:t>
+      </w:r>
+      <w:r>
+        <w:rPr>
+          <w:rFonts w:hint="eastAsia"/>
+        </w:rPr>
+        <w:t>포함여부</w:t>
+      </w:r>
+      <w:r>
+        <w:rPr>
+          <w:rFonts w:hint="eastAsia"/>
+        </w:rPr>
+        <w:t xml:space="preserve"> </w:t>
+      </w:r>
+      <w:r>
+        <w:rPr>
+          <w:rFonts w:hint="eastAsia"/>
+        </w:rPr>
+        <w:t>체크</w:t>
+      </w:r>
+    </w:p>
+    <w:p>
       <w:pPr>
         <w:rPr>
-          <w:rFonts w:hint="eastAsia"/>
+          <w:strike/>
         </w:rPr>
       </w:pPr>
       <w:r>
@@ -1232,326 +3820,75 @@
       </w:r>
       <w:r>
         <w:rPr>
-          <w:rFonts w:hint="eastAsia"/>
-        </w:rPr>
-        <w:t>좌측</w:t>
-      </w:r>
-      <w:r>
-        <w:rPr>
-          <w:rFonts w:hint="eastAsia"/>
-        </w:rPr>
-        <w:t xml:space="preserve"> </w:t>
-      </w:r>
-      <w:r>
-        <w:rPr>
-          <w:rFonts w:hint="eastAsia"/>
-        </w:rPr>
-        <w:t>로고</w:t>
-      </w:r>
-      <w:r>
-        <w:rPr>
-          <w:rFonts w:hint="eastAsia"/>
-        </w:rPr>
-        <w:t xml:space="preserve"> </w:t>
-      </w:r>
-      <w:r>
-        <w:rPr>
-          <w:rFonts w:hint="eastAsia"/>
-        </w:rPr>
-        <w:t>클릭</w:t>
-      </w:r>
-      <w:r>
-        <w:rPr>
-          <w:rFonts w:hint="eastAsia"/>
-        </w:rPr>
-        <w:t xml:space="preserve"> </w:t>
-      </w:r>
-      <w:r>
-        <w:rPr>
-          <w:rFonts w:hint="eastAsia"/>
+          <w:strike/>
+        </w:rPr>
+        <w:t xml:space="preserve">ID </w:t>
+      </w:r>
+      <w:r>
+        <w:rPr>
+          <w:rFonts w:hint="eastAsia"/>
+          <w:strike/>
+        </w:rPr>
+        <w:t>입력</w:t>
+      </w:r>
+      <w:r>
+        <w:rPr>
+          <w:rFonts w:hint="eastAsia"/>
+          <w:strike/>
+        </w:rPr>
+        <w:t xml:space="preserve"> </w:t>
+      </w:r>
+      <w:r>
+        <w:rPr>
+          <w:rFonts w:hint="eastAsia"/>
+          <w:strike/>
         </w:rPr>
         <w:t>시</w:t>
       </w:r>
       <w:r>
         <w:rPr>
           <w:rFonts w:hint="eastAsia"/>
-        </w:rPr>
-        <w:t xml:space="preserve"> </w:t>
-      </w:r>
-      <w:proofErr w:type="spellStart"/>
-      <w:r>
-        <w:rPr>
-          <w:rFonts w:hint="eastAsia"/>
-        </w:rPr>
-        <w:t>메인페이지</w:t>
-      </w:r>
-      <w:proofErr w:type="spellEnd"/>
-      <w:r>
-        <w:rPr>
-          <w:rFonts w:hint="eastAsia"/>
-        </w:rPr>
-        <w:t>(</w:t>
-      </w:r>
-      <w:r>
-        <w:t>“/”)</w:t>
-      </w:r>
-      <w:r>
-        <w:rPr>
-          <w:rFonts w:hint="eastAsia"/>
-        </w:rPr>
-        <w:t>로</w:t>
-      </w:r>
-      <w:r>
-        <w:rPr>
-          <w:rFonts w:hint="eastAsia"/>
-        </w:rPr>
-        <w:t xml:space="preserve"> </w:t>
-      </w:r>
-      <w:r>
-        <w:rPr>
-          <w:rFonts w:hint="eastAsia"/>
-        </w:rPr>
-        <w:t>이동</w:t>
-      </w:r>
-    </w:p>
-    <w:p>
-      <w:r>
-        <w:rPr>
-          <w:rFonts w:hint="eastAsia"/>
-        </w:rPr>
-        <w:t>아웃라인</w:t>
-      </w:r>
-    </w:p>
-    <w:p>
-      <w:r>
-        <w:tab/>
-        <w:t xml:space="preserve">Input </w:t>
-      </w:r>
-      <w:proofErr w:type="gramStart"/>
-      <w:r>
-        <w:t>width :</w:t>
-      </w:r>
-      <w:proofErr w:type="gramEnd"/>
-      <w:r>
-        <w:t xml:space="preserve"> xxx </w:t>
-      </w:r>
-      <w:proofErr w:type="spellStart"/>
-      <w:r>
-        <w:t>vw</w:t>
-      </w:r>
-      <w:proofErr w:type="spellEnd"/>
-    </w:p>
-    <w:p>
-      <w:r>
-        <w:tab/>
-      </w:r>
-      <w:r>
-        <w:rPr>
-          <w:rFonts w:hint="eastAsia"/>
-        </w:rPr>
-        <w:t>좌측</w:t>
-      </w:r>
-      <w:r>
-        <w:rPr>
-          <w:rFonts w:hint="eastAsia"/>
-        </w:rPr>
-        <w:t xml:space="preserve"> </w:t>
-      </w:r>
-      <w:r>
-        <w:rPr>
-          <w:rFonts w:hint="eastAsia"/>
-        </w:rPr>
-        <w:t>로고공간</w:t>
-      </w:r>
-      <w:r>
-        <w:rPr>
-          <w:rFonts w:hint="eastAsia"/>
-        </w:rPr>
-        <w:t xml:space="preserve"> </w:t>
-      </w:r>
-      <w:proofErr w:type="gramStart"/>
-      <w:r>
-        <w:t>width :</w:t>
-      </w:r>
-      <w:proofErr w:type="gramEnd"/>
-      <w:r>
-        <w:t xml:space="preserve"> </w:t>
-      </w:r>
-      <w:r>
-        <w:rPr>
-          <w:rFonts w:hint="eastAsia"/>
-        </w:rPr>
-        <w:t>x</w:t>
-      </w:r>
-      <w:r>
-        <w:t xml:space="preserve">xx </w:t>
-      </w:r>
-      <w:proofErr w:type="spellStart"/>
-      <w:r>
-        <w:t>vw</w:t>
-      </w:r>
-      <w:proofErr w:type="spellEnd"/>
-    </w:p>
-    <w:p>
-      <w:r>
-        <w:rPr>
-          <w:rFonts w:hint="eastAsia"/>
-        </w:rPr>
-        <w:t>요구기능</w:t>
-      </w:r>
-    </w:p>
-    <w:p>
-      <w:pPr>
-        <w:rPr>
-          <w:rFonts w:hint="eastAsia"/>
-        </w:rPr>
-      </w:pPr>
-      <w:r>
-        <w:tab/>
-      </w:r>
-      <w:r>
-        <w:rPr>
-          <w:rFonts w:hint="eastAsia"/>
-        </w:rPr>
-        <w:t>항목별</w:t>
-      </w:r>
-      <w:r>
-        <w:rPr>
-          <w:rFonts w:hint="eastAsia"/>
-        </w:rPr>
-        <w:t xml:space="preserve"> </w:t>
-      </w:r>
-      <w:r>
-        <w:rPr>
-          <w:rFonts w:hint="eastAsia"/>
-        </w:rPr>
-        <w:t>규칙</w:t>
-      </w:r>
-      <w:r>
-        <w:rPr>
-          <w:rFonts w:hint="eastAsia"/>
-        </w:rPr>
-        <w:t>/</w:t>
-      </w:r>
-      <w:r>
-        <w:rPr>
-          <w:rFonts w:hint="eastAsia"/>
-        </w:rPr>
-        <w:t>공백</w:t>
-      </w:r>
-      <w:r>
-        <w:rPr>
-          <w:rFonts w:hint="eastAsia"/>
-        </w:rPr>
-        <w:t>/</w:t>
-      </w:r>
-      <w:r>
-        <w:t>white space</w:t>
-      </w:r>
-      <w:r>
-        <w:rPr>
-          <w:rFonts w:hint="eastAsia"/>
-        </w:rPr>
-        <w:t>포함여부</w:t>
-      </w:r>
-      <w:r>
-        <w:rPr>
-          <w:rFonts w:hint="eastAsia"/>
-        </w:rPr>
-        <w:t xml:space="preserve"> </w:t>
-      </w:r>
-      <w:r>
-        <w:rPr>
-          <w:rFonts w:hint="eastAsia"/>
+          <w:strike/>
+        </w:rPr>
+        <w:t xml:space="preserve"> </w:t>
+      </w:r>
+      <w:r>
+        <w:rPr>
+          <w:rFonts w:hint="eastAsia"/>
+          <w:strike/>
+        </w:rPr>
+        <w:t>중복여부</w:t>
+      </w:r>
+      <w:r>
+        <w:rPr>
+          <w:rFonts w:hint="eastAsia"/>
+          <w:strike/>
+        </w:rPr>
+        <w:t xml:space="preserve"> </w:t>
+      </w:r>
+      <w:r>
+        <w:rPr>
+          <w:rFonts w:hint="eastAsia"/>
+          <w:strike/>
+        </w:rPr>
+        <w:t>실시간</w:t>
+      </w:r>
+      <w:r>
+        <w:rPr>
+          <w:rFonts w:hint="eastAsia"/>
+          <w:strike/>
+        </w:rPr>
+        <w:t xml:space="preserve"> </w:t>
+      </w:r>
+      <w:r>
+        <w:rPr>
+          <w:rFonts w:hint="eastAsia"/>
+          <w:strike/>
         </w:rPr>
         <w:t>체크</w:t>
       </w:r>
     </w:p>
     <w:p>
-      <w:pPr>
-        <w:rPr>
-          <w:strike/>
-        </w:rPr>
-      </w:pPr>
-      <w:r>
-        <w:tab/>
-      </w:r>
-      <w:r>
-        <w:rPr>
-          <w:strike/>
-        </w:rPr>
-        <w:t xml:space="preserve">ID </w:t>
-      </w:r>
-      <w:r>
-        <w:rPr>
-          <w:rFonts w:hint="eastAsia"/>
-          <w:strike/>
-        </w:rPr>
-        <w:t>입력</w:t>
-      </w:r>
-      <w:r>
-        <w:rPr>
-          <w:rFonts w:hint="eastAsia"/>
-          <w:strike/>
-        </w:rPr>
-        <w:t xml:space="preserve"> </w:t>
-      </w:r>
-      <w:r>
-        <w:rPr>
-          <w:rFonts w:hint="eastAsia"/>
-          <w:strike/>
-        </w:rPr>
-        <w:t>시</w:t>
-      </w:r>
-      <w:r>
-        <w:rPr>
-          <w:rFonts w:hint="eastAsia"/>
-          <w:strike/>
-        </w:rPr>
-        <w:t xml:space="preserve"> </w:t>
-      </w:r>
-      <w:r>
-        <w:rPr>
-          <w:rFonts w:hint="eastAsia"/>
-          <w:strike/>
-        </w:rPr>
-        <w:t>중복여부</w:t>
-      </w:r>
-      <w:r>
-        <w:rPr>
-          <w:rFonts w:hint="eastAsia"/>
-          <w:strike/>
-        </w:rPr>
-        <w:t xml:space="preserve"> </w:t>
-      </w:r>
-      <w:r>
-        <w:rPr>
-          <w:rFonts w:hint="eastAsia"/>
-          <w:strike/>
-        </w:rPr>
-        <w:t>실시간</w:t>
-      </w:r>
-      <w:r>
-        <w:rPr>
-          <w:rFonts w:hint="eastAsia"/>
-          <w:strike/>
-        </w:rPr>
-        <w:t xml:space="preserve"> </w:t>
-      </w:r>
-      <w:r>
-        <w:rPr>
-          <w:rFonts w:hint="eastAsia"/>
-          <w:strike/>
-        </w:rPr>
-        <w:t>체크</w:t>
-      </w:r>
-    </w:p>
-    <w:p>
-      <w:pPr>
-        <w:rPr>
-          <w:rFonts w:hint="eastAsia"/>
-        </w:rPr>
-      </w:pPr>
       <w:r>
         <w:tab/>
       </w:r>
@@ -1665,519 +4002,6 @@
                 <pic:pic xmlns:pic="http://schemas.openxmlformats.org/drawingml/2006/picture">
                   <pic:nvPicPr>
                     <pic:cNvPr id="0" name="Picture 1"/>
-                    <pic:cNvPicPr>
-                      <a:picLocks noChangeAspect="1" noChangeArrowheads="1"/>
-                    </pic:cNvPicPr>
-                  </pic:nvPicPr>
-                  <pic:blipFill>
-                    <a:blip r:embed="rId8" cstate="print">
-                      <a:extLst>
-                        <a:ext uri="{28A0092B-C50C-407E-A947-70E740481C1C}">
-                          <a14:useLocalDpi xmlns:a14="http://schemas.microsoft.com/office/drawing/2010/main" val="0"/>
-                        </a:ext>
-                      </a:extLst>
-                    </a:blip>
-                    <a:srcRect/>
-                    <a:stretch>
-                      <a:fillRect/>
-                    </a:stretch>
-                  </pic:blipFill>
-                  <pic:spPr bwMode="auto">
-                    <a:xfrm>
-                      <a:off x="0" y="0"/>
-                      <a:ext cx="5731510" cy="3223895"/>
-                    </a:xfrm>
-                    <a:prstGeom prst="rect">
-                      <a:avLst/>
-                    </a:prstGeom>
-                    <a:solidFill>
-                      <a:srgbClr val="FFFFFF">
-                        <a:shade val="85000"/>
-                      </a:srgbClr>
-                    </a:solidFill>
-                    <a:ln w="88900" cap="sq">
-                      <a:solidFill>
-                        <a:srgbClr val="FFFFFF"/>
-                      </a:solidFill>
-                      <a:miter lim="800000"/>
-                    </a:ln>
-                    <a:effectLst>
-                      <a:outerShdw blurRad="55000" dist="18000" dir="5400000" algn="tl" rotWithShape="0">
-                        <a:srgbClr val="000000">
-                          <a:alpha val="40000"/>
-                        </a:srgbClr>
-                      </a:outerShdw>
-                    </a:effectLst>
-                    <a:scene3d>
-                      <a:camera prst="orthographicFront"/>
-                      <a:lightRig rig="twoPt" dir="t">
-                        <a:rot lat="0" lon="0" rev="7200000"/>
-                      </a:lightRig>
-                    </a:scene3d>
-                    <a:sp3d>
-                      <a:bevelT w="25400" h="19050"/>
-                      <a:contourClr>
-                        <a:srgbClr val="FFFFFF"/>
-                      </a:contourClr>
-                    </a:sp3d>
-                  </pic:spPr>
-                </pic:pic>
-              </a:graphicData>
-            </a:graphic>
-          </wp:inline>
-        </w:drawing>
-      </w:r>
-    </w:p>
-    <w:p>
-      <w:r>
-        <w:t>Html</w:t>
-      </w:r>
-    </w:p>
-    <w:p>
-      <w:r>
-        <w:tab/>
-      </w:r>
-      <w:proofErr w:type="spellStart"/>
-      <w:r>
-        <w:rPr>
-          <w:rFonts w:hint="eastAsia"/>
-        </w:rPr>
-        <w:t>메인화면</w:t>
-      </w:r>
-      <w:proofErr w:type="spellEnd"/>
-      <w:r>
-        <w:rPr>
-          <w:rFonts w:hint="eastAsia"/>
-        </w:rPr>
-        <w:t xml:space="preserve"> </w:t>
-      </w:r>
-      <w:r>
-        <w:rPr>
-          <w:rFonts w:hint="eastAsia"/>
-        </w:rPr>
-        <w:t>내</w:t>
-      </w:r>
-      <w:r>
-        <w:rPr>
-          <w:rFonts w:hint="eastAsia"/>
-        </w:rPr>
-        <w:t xml:space="preserve"> </w:t>
-      </w:r>
-      <w:r>
-        <w:rPr>
-          <w:rFonts w:hint="eastAsia"/>
-        </w:rPr>
-        <w:t>사용자명</w:t>
-      </w:r>
-      <w:r>
-        <w:rPr>
-          <w:rFonts w:hint="eastAsia"/>
-        </w:rPr>
-        <w:t>(</w:t>
-      </w:r>
-      <w:r>
-        <w:t>name)</w:t>
-      </w:r>
-    </w:p>
-    <w:p>
-      <w:r>
-        <w:tab/>
-      </w:r>
-      <w:r>
-        <w:rPr>
-          <w:rFonts w:hint="eastAsia"/>
-        </w:rPr>
-        <w:t>그</w:t>
-      </w:r>
-      <w:r>
-        <w:rPr>
-          <w:rFonts w:hint="eastAsia"/>
-        </w:rPr>
-        <w:t xml:space="preserve"> </w:t>
-      </w:r>
-      <w:r>
-        <w:rPr>
-          <w:rFonts w:hint="eastAsia"/>
-        </w:rPr>
-        <w:t>외</w:t>
-      </w:r>
-      <w:r>
-        <w:rPr>
-          <w:rFonts w:hint="eastAsia"/>
-        </w:rPr>
-        <w:t xml:space="preserve"> </w:t>
-      </w:r>
-      <w:r>
-        <w:rPr>
-          <w:rFonts w:hint="eastAsia"/>
-        </w:rPr>
-        <w:t>정보들은</w:t>
-      </w:r>
-      <w:r>
-        <w:rPr>
-          <w:rFonts w:hint="eastAsia"/>
-        </w:rPr>
-        <w:t xml:space="preserve"> </w:t>
-      </w:r>
-      <w:r>
-        <w:rPr>
-          <w:rFonts w:hint="eastAsia"/>
-        </w:rPr>
-        <w:t>이후</w:t>
-      </w:r>
-      <w:r>
-        <w:rPr>
-          <w:rFonts w:hint="eastAsia"/>
-        </w:rPr>
-        <w:t xml:space="preserve"> </w:t>
-      </w:r>
-      <w:r>
-        <w:rPr>
-          <w:rFonts w:hint="eastAsia"/>
-        </w:rPr>
-        <w:t>추가회원정보</w:t>
-      </w:r>
-      <w:r>
-        <w:rPr>
-          <w:rFonts w:hint="eastAsia"/>
-        </w:rPr>
-        <w:t xml:space="preserve"> </w:t>
-      </w:r>
-      <w:r>
-        <w:rPr>
-          <w:rFonts w:hint="eastAsia"/>
-        </w:rPr>
-        <w:t>생성</w:t>
-      </w:r>
-      <w:r>
-        <w:rPr>
-          <w:rFonts w:hint="eastAsia"/>
-        </w:rPr>
-        <w:t xml:space="preserve"> </w:t>
-      </w:r>
-      <w:r>
-        <w:rPr>
-          <w:rFonts w:hint="eastAsia"/>
-        </w:rPr>
-        <w:t>후</w:t>
-      </w:r>
-    </w:p>
-    <w:p>
-      <w:r>
-        <w:rPr>
-          <w:rFonts w:hint="eastAsia"/>
-        </w:rPr>
-        <w:t>아웃라인</w:t>
-      </w:r>
-    </w:p>
-    <w:p>
-      <w:r>
-        <w:tab/>
-      </w:r>
-      <w:r>
-        <w:rPr>
-          <w:rFonts w:hint="eastAsia"/>
-        </w:rPr>
-        <w:t>프로필</w:t>
-      </w:r>
-      <w:r>
-        <w:rPr>
-          <w:rFonts w:hint="eastAsia"/>
-        </w:rPr>
-        <w:t>a</w:t>
-      </w:r>
-      <w:r>
-        <w:t xml:space="preserve">rea </w:t>
-      </w:r>
-      <w:proofErr w:type="gramStart"/>
-      <w:r>
-        <w:rPr>
-          <w:rFonts w:hint="eastAsia"/>
-        </w:rPr>
-        <w:t>w</w:t>
-      </w:r>
-      <w:r>
-        <w:t>idth :</w:t>
-      </w:r>
-      <w:proofErr w:type="gramEnd"/>
-      <w:r>
-        <w:t xml:space="preserve"> xxx </w:t>
-      </w:r>
-      <w:proofErr w:type="spellStart"/>
-      <w:r>
-        <w:t>vw</w:t>
-      </w:r>
-      <w:proofErr w:type="spellEnd"/>
-    </w:p>
-    <w:p>
-      <w:r>
-        <w:tab/>
-      </w:r>
-      <w:r>
-        <w:rPr>
-          <w:rFonts w:hint="eastAsia"/>
-        </w:rPr>
-        <w:t>상단</w:t>
-      </w:r>
-      <w:r>
-        <w:rPr>
-          <w:rFonts w:hint="eastAsia"/>
-        </w:rPr>
-        <w:t xml:space="preserve"> </w:t>
-      </w:r>
-      <w:r>
-        <w:t xml:space="preserve">search bar </w:t>
-      </w:r>
-      <w:proofErr w:type="gramStart"/>
-      <w:r>
-        <w:t>height :</w:t>
-      </w:r>
-      <w:proofErr w:type="gramEnd"/>
-      <w:r>
-        <w:t xml:space="preserve"> </w:t>
-      </w:r>
-      <w:r>
-        <w:rPr>
-          <w:rFonts w:hint="eastAsia"/>
-        </w:rPr>
-        <w:t>x</w:t>
-      </w:r>
-      <w:r>
-        <w:t xml:space="preserve">xx </w:t>
-      </w:r>
-      <w:proofErr w:type="spellStart"/>
-      <w:r>
-        <w:t>vw</w:t>
-      </w:r>
-      <w:proofErr w:type="spellEnd"/>
-    </w:p>
-    <w:p>
-      <w:r>
-        <w:tab/>
-      </w:r>
-      <w:proofErr w:type="spellStart"/>
-      <w:r>
-        <w:rPr>
-          <w:rFonts w:hint="eastAsia"/>
-        </w:rPr>
-        <w:t>메인공간에</w:t>
-      </w:r>
-      <w:proofErr w:type="spellEnd"/>
-      <w:r>
-        <w:rPr>
-          <w:rFonts w:hint="eastAsia"/>
-        </w:rPr>
-        <w:t xml:space="preserve"> </w:t>
-      </w:r>
-      <w:r>
-        <w:rPr>
-          <w:rFonts w:hint="eastAsia"/>
-        </w:rPr>
-        <w:t>보여질</w:t>
-      </w:r>
-      <w:r>
-        <w:rPr>
-          <w:rFonts w:hint="eastAsia"/>
-        </w:rPr>
-        <w:t xml:space="preserve"> </w:t>
-      </w:r>
-      <w:proofErr w:type="gramStart"/>
-      <w:r>
-        <w:rPr>
-          <w:rFonts w:hint="eastAsia"/>
-        </w:rPr>
-        <w:t>내용</w:t>
-      </w:r>
-      <w:r>
-        <w:rPr>
-          <w:rFonts w:hint="eastAsia"/>
-        </w:rPr>
-        <w:t xml:space="preserve"> </w:t>
-      </w:r>
-      <w:r>
-        <w:t>:</w:t>
-      </w:r>
-      <w:proofErr w:type="gramEnd"/>
-      <w:r>
-        <w:t xml:space="preserve"> </w:t>
-      </w:r>
-      <w:proofErr w:type="spellStart"/>
-      <w:r>
-        <w:t>xxxx</w:t>
-      </w:r>
-      <w:proofErr w:type="spellEnd"/>
-    </w:p>
-    <w:p>
-      <w:r>
-        <w:rPr>
-          <w:rFonts w:hint="eastAsia"/>
-        </w:rPr>
-        <w:t>요구기능</w:t>
-      </w:r>
-    </w:p>
-    <w:p>
-      <w:r>
-        <w:tab/>
-      </w:r>
-      <w:r>
-        <w:rPr>
-          <w:rFonts w:hint="eastAsia"/>
-        </w:rPr>
-        <w:t>회원정보수정</w:t>
-      </w:r>
-      <w:r>
-        <w:rPr>
-          <w:rFonts w:hint="eastAsia"/>
-        </w:rPr>
-        <w:t xml:space="preserve"> </w:t>
-      </w:r>
-      <w:r>
-        <w:rPr>
-          <w:rFonts w:hint="eastAsia"/>
-        </w:rPr>
-        <w:t>버튼</w:t>
-      </w:r>
-      <w:r>
-        <w:rPr>
-          <w:rFonts w:hint="eastAsia"/>
-        </w:rPr>
-        <w:t xml:space="preserve"> </w:t>
-      </w:r>
-      <w:r>
-        <w:rPr>
-          <w:rFonts w:hint="eastAsia"/>
-        </w:rPr>
-        <w:t>통해</w:t>
-      </w:r>
-      <w:r>
-        <w:rPr>
-          <w:rFonts w:hint="eastAsia"/>
-        </w:rPr>
-        <w:t xml:space="preserve"> </w:t>
-      </w:r>
-      <w:r>
-        <w:t>‘</w:t>
-      </w:r>
-      <w:r>
-        <w:rPr>
-          <w:rFonts w:hint="eastAsia"/>
-        </w:rPr>
-        <w:t>회원정보수정</w:t>
-      </w:r>
-      <w:r>
-        <w:t xml:space="preserve">’ </w:t>
-      </w:r>
-      <w:r>
-        <w:rPr>
-          <w:rFonts w:hint="eastAsia"/>
-        </w:rPr>
-        <w:t>페이지로</w:t>
-      </w:r>
-      <w:r>
-        <w:rPr>
-          <w:rFonts w:hint="eastAsia"/>
-        </w:rPr>
-        <w:t xml:space="preserve"> </w:t>
-      </w:r>
-      <w:r>
-        <w:rPr>
-          <w:rFonts w:hint="eastAsia"/>
-        </w:rPr>
-        <w:t>이동</w:t>
-      </w:r>
-    </w:p>
-    <w:p>
-      <w:r>
-        <w:tab/>
-      </w:r>
-      <w:r>
-        <w:rPr>
-          <w:rFonts w:hint="eastAsia"/>
-        </w:rPr>
-        <w:t>로그아웃</w:t>
-      </w:r>
-      <w:r>
-        <w:rPr>
-          <w:rFonts w:hint="eastAsia"/>
-        </w:rPr>
-        <w:t xml:space="preserve"> </w:t>
-      </w:r>
-      <w:r>
-        <w:rPr>
-          <w:rFonts w:hint="eastAsia"/>
-        </w:rPr>
-        <w:t>버튼</w:t>
-      </w:r>
-      <w:r>
-        <w:rPr>
-          <w:rFonts w:hint="eastAsia"/>
-        </w:rPr>
-        <w:t xml:space="preserve"> </w:t>
-      </w:r>
-      <w:r>
-        <w:rPr>
-          <w:rFonts w:hint="eastAsia"/>
-        </w:rPr>
-        <w:t>요청</w:t>
-      </w:r>
-      <w:proofErr w:type="gramStart"/>
-      <w:r>
-        <w:rPr>
-          <w:rFonts w:hint="eastAsia"/>
-        </w:rPr>
-        <w:t>U</w:t>
-      </w:r>
-      <w:r>
-        <w:t>RL :</w:t>
-      </w:r>
-      <w:proofErr w:type="gramEnd"/>
-      <w:r>
-        <w:t xml:space="preserve"> </w:t>
-      </w:r>
-      <w:r>
-        <w:t>“</w:t>
-      </w:r>
-      <w:r>
-        <w:t>~/</w:t>
-      </w:r>
-      <w:proofErr w:type="spellStart"/>
-      <w:r>
-        <w:t>signout</w:t>
-      </w:r>
-      <w:proofErr w:type="spellEnd"/>
-      <w:r>
-        <w:t>”</w:t>
-      </w:r>
-    </w:p>
-    <w:p>
-      <w:r>
-        <w:br w:type="page"/>
-      </w:r>
-    </w:p>
-    <w:p>
-      <w:r>
-        <w:lastRenderedPageBreak/>
-        <w:t>- login.html</w:t>
-      </w:r>
-    </w:p>
-    <w:p>
-      <w:r>
-        <w:rPr>
-          <w:noProof/>
-        </w:rPr>
-        <w:drawing>
-          <wp:inline distT="0" distB="0" distL="0" distR="0" wp14:anchorId="4704CB32" wp14:editId="6FBB58B1">
-            <wp:extent cx="5731510" cy="3223895"/>
-            <wp:effectExtent l="114300" t="114300" r="116840" b="147955"/>
-            <wp:docPr id="4" name="그림 4"/>
-            <wp:cNvGraphicFramePr>
-              <a:graphicFrameLocks xmlns:a="http://schemas.openxmlformats.org/drawingml/2006/main" noChangeAspect="1"/>
-            </wp:cNvGraphicFramePr>
-            <a:graphic xmlns:a="http://schemas.openxmlformats.org/drawingml/2006/main">
-              <a:graphicData uri="http://schemas.openxmlformats.org/drawingml/2006/picture">
-                <pic:pic xmlns:pic="http://schemas.openxmlformats.org/drawingml/2006/picture">
-                  <pic:nvPicPr>
-                    <pic:cNvPr id="0" name="Picture 5"/>
                     <pic:cNvPicPr>
                       <a:picLocks noChangeAspect="1" noChangeArrowheads="1"/>
                     </pic:cNvPicPr>
@@ -2249,6 +4073,496 @@
     <w:p>
       <w:r>
         <w:tab/>
+      </w:r>
+      <w:proofErr w:type="spellStart"/>
+      <w:r>
+        <w:rPr>
+          <w:rFonts w:hint="eastAsia"/>
+        </w:rPr>
+        <w:t>메인화면</w:t>
+      </w:r>
+      <w:proofErr w:type="spellEnd"/>
+      <w:r>
+        <w:rPr>
+          <w:rFonts w:hint="eastAsia"/>
+        </w:rPr>
+        <w:t xml:space="preserve"> </w:t>
+      </w:r>
+      <w:r>
+        <w:rPr>
+          <w:rFonts w:hint="eastAsia"/>
+        </w:rPr>
+        <w:t>내</w:t>
+      </w:r>
+      <w:r>
+        <w:rPr>
+          <w:rFonts w:hint="eastAsia"/>
+        </w:rPr>
+        <w:t xml:space="preserve"> </w:t>
+      </w:r>
+      <w:r>
+        <w:rPr>
+          <w:rFonts w:hint="eastAsia"/>
+        </w:rPr>
+        <w:t>사용자명</w:t>
+      </w:r>
+      <w:r>
+        <w:rPr>
+          <w:rFonts w:hint="eastAsia"/>
+        </w:rPr>
+        <w:t>(</w:t>
+      </w:r>
+      <w:r>
+        <w:t>name)</w:t>
+      </w:r>
+    </w:p>
+    <w:p>
+      <w:r>
+        <w:tab/>
+      </w:r>
+      <w:r>
+        <w:rPr>
+          <w:rFonts w:hint="eastAsia"/>
+        </w:rPr>
+        <w:t>그</w:t>
+      </w:r>
+      <w:r>
+        <w:rPr>
+          <w:rFonts w:hint="eastAsia"/>
+        </w:rPr>
+        <w:t xml:space="preserve"> </w:t>
+      </w:r>
+      <w:r>
+        <w:rPr>
+          <w:rFonts w:hint="eastAsia"/>
+        </w:rPr>
+        <w:t>외</w:t>
+      </w:r>
+      <w:r>
+        <w:rPr>
+          <w:rFonts w:hint="eastAsia"/>
+        </w:rPr>
+        <w:t xml:space="preserve"> </w:t>
+      </w:r>
+      <w:r>
+        <w:rPr>
+          <w:rFonts w:hint="eastAsia"/>
+        </w:rPr>
+        <w:t>정보들은</w:t>
+      </w:r>
+      <w:r>
+        <w:rPr>
+          <w:rFonts w:hint="eastAsia"/>
+        </w:rPr>
+        <w:t xml:space="preserve"> </w:t>
+      </w:r>
+      <w:r>
+        <w:rPr>
+          <w:rFonts w:hint="eastAsia"/>
+        </w:rPr>
+        <w:t>이후</w:t>
+      </w:r>
+      <w:r>
+        <w:rPr>
+          <w:rFonts w:hint="eastAsia"/>
+        </w:rPr>
+        <w:t xml:space="preserve"> </w:t>
+      </w:r>
+      <w:r>
+        <w:rPr>
+          <w:rFonts w:hint="eastAsia"/>
+        </w:rPr>
+        <w:t>추가회원정보</w:t>
+      </w:r>
+      <w:r>
+        <w:rPr>
+          <w:rFonts w:hint="eastAsia"/>
+        </w:rPr>
+        <w:t xml:space="preserve"> </w:t>
+      </w:r>
+      <w:r>
+        <w:rPr>
+          <w:rFonts w:hint="eastAsia"/>
+        </w:rPr>
+        <w:t>생성</w:t>
+      </w:r>
+      <w:r>
+        <w:rPr>
+          <w:rFonts w:hint="eastAsia"/>
+        </w:rPr>
+        <w:t xml:space="preserve"> </w:t>
+      </w:r>
+      <w:r>
+        <w:rPr>
+          <w:rFonts w:hint="eastAsia"/>
+        </w:rPr>
+        <w:t>후</w:t>
+      </w:r>
+    </w:p>
+    <w:p>
+      <w:r>
+        <w:rPr>
+          <w:rFonts w:hint="eastAsia"/>
+        </w:rPr>
+        <w:t>아웃라인</w:t>
+      </w:r>
+    </w:p>
+    <w:p>
+      <w:r>
+        <w:tab/>
+      </w:r>
+      <w:r>
+        <w:rPr>
+          <w:rFonts w:hint="eastAsia"/>
+        </w:rPr>
+        <w:t>프로필</w:t>
+      </w:r>
+      <w:r>
+        <w:rPr>
+          <w:rFonts w:hint="eastAsia"/>
+        </w:rPr>
+        <w:t>a</w:t>
+      </w:r>
+      <w:r>
+        <w:t xml:space="preserve">rea </w:t>
+      </w:r>
+      <w:r>
+        <w:rPr>
+          <w:rFonts w:hint="eastAsia"/>
+        </w:rPr>
+        <w:t>w</w:t>
+      </w:r>
+      <w:r>
+        <w:t xml:space="preserve">idth : xxx </w:t>
+      </w:r>
+      <w:proofErr w:type="spellStart"/>
+      <w:r>
+        <w:t>vw</w:t>
+      </w:r>
+      <w:proofErr w:type="spellEnd"/>
+    </w:p>
+    <w:p>
+      <w:r>
+        <w:tab/>
+      </w:r>
+      <w:r>
+        <w:rPr>
+          <w:rFonts w:hint="eastAsia"/>
+        </w:rPr>
+        <w:t>상단</w:t>
+      </w:r>
+      <w:r>
+        <w:rPr>
+          <w:rFonts w:hint="eastAsia"/>
+        </w:rPr>
+        <w:t xml:space="preserve"> </w:t>
+      </w:r>
+      <w:r>
+        <w:t xml:space="preserve">search bar height : </w:t>
+      </w:r>
+      <w:r>
+        <w:rPr>
+          <w:rFonts w:hint="eastAsia"/>
+        </w:rPr>
+        <w:t>x</w:t>
+      </w:r>
+      <w:r>
+        <w:t xml:space="preserve">xx </w:t>
+      </w:r>
+      <w:proofErr w:type="spellStart"/>
+      <w:r>
+        <w:t>vw</w:t>
+      </w:r>
+      <w:proofErr w:type="spellEnd"/>
+    </w:p>
+    <w:p>
+      <w:r>
+        <w:tab/>
+      </w:r>
+      <w:proofErr w:type="spellStart"/>
+      <w:r>
+        <w:rPr>
+          <w:rFonts w:hint="eastAsia"/>
+        </w:rPr>
+        <w:t>메인공간에</w:t>
+      </w:r>
+      <w:proofErr w:type="spellEnd"/>
+      <w:r>
+        <w:rPr>
+          <w:rFonts w:hint="eastAsia"/>
+        </w:rPr>
+        <w:t xml:space="preserve"> </w:t>
+      </w:r>
+      <w:r>
+        <w:rPr>
+          <w:rFonts w:hint="eastAsia"/>
+        </w:rPr>
+        <w:t>보여질</w:t>
+      </w:r>
+      <w:r>
+        <w:rPr>
+          <w:rFonts w:hint="eastAsia"/>
+        </w:rPr>
+        <w:t xml:space="preserve"> </w:t>
+      </w:r>
+      <w:r>
+        <w:rPr>
+          <w:rFonts w:hint="eastAsia"/>
+        </w:rPr>
+        <w:t>내용</w:t>
+      </w:r>
+      <w:r>
+        <w:rPr>
+          <w:rFonts w:hint="eastAsia"/>
+        </w:rPr>
+        <w:t xml:space="preserve"> </w:t>
+      </w:r>
+      <w:r>
+        <w:t xml:space="preserve">: </w:t>
+      </w:r>
+      <w:proofErr w:type="spellStart"/>
+      <w:r>
+        <w:t>xxxx</w:t>
+      </w:r>
+      <w:proofErr w:type="spellEnd"/>
+    </w:p>
+    <w:p>
+      <w:r>
+        <w:rPr>
+          <w:rFonts w:hint="eastAsia"/>
+        </w:rPr>
+        <w:t>요구기능</w:t>
+      </w:r>
+    </w:p>
+    <w:p>
+      <w:r>
+        <w:tab/>
+      </w:r>
+      <w:r>
+        <w:rPr>
+          <w:rFonts w:hint="eastAsia"/>
+        </w:rPr>
+        <w:t>회원정보수정</w:t>
+      </w:r>
+      <w:r>
+        <w:rPr>
+          <w:rFonts w:hint="eastAsia"/>
+        </w:rPr>
+        <w:t xml:space="preserve"> </w:t>
+      </w:r>
+      <w:r>
+        <w:rPr>
+          <w:rFonts w:hint="eastAsia"/>
+        </w:rPr>
+        <w:t>버튼</w:t>
+      </w:r>
+      <w:r>
+        <w:rPr>
+          <w:rFonts w:hint="eastAsia"/>
+        </w:rPr>
+        <w:t xml:space="preserve"> </w:t>
+      </w:r>
+      <w:r>
+        <w:rPr>
+          <w:rFonts w:hint="eastAsia"/>
+        </w:rPr>
+        <w:t>통해</w:t>
+      </w:r>
+      <w:r>
+        <w:rPr>
+          <w:rFonts w:hint="eastAsia"/>
+        </w:rPr>
+        <w:t xml:space="preserve"> </w:t>
+      </w:r>
+      <w:r>
+        <w:t>‘</w:t>
+      </w:r>
+      <w:r>
+        <w:rPr>
+          <w:rFonts w:hint="eastAsia"/>
+        </w:rPr>
+        <w:t>회원정보수정</w:t>
+      </w:r>
+      <w:r>
+        <w:t xml:space="preserve">’ </w:t>
+      </w:r>
+      <w:r>
+        <w:rPr>
+          <w:rFonts w:hint="eastAsia"/>
+        </w:rPr>
+        <w:t>페이지로</w:t>
+      </w:r>
+      <w:r>
+        <w:rPr>
+          <w:rFonts w:hint="eastAsia"/>
+        </w:rPr>
+        <w:t xml:space="preserve"> </w:t>
+      </w:r>
+      <w:r>
+        <w:rPr>
+          <w:rFonts w:hint="eastAsia"/>
+        </w:rPr>
+        <w:t>이동</w:t>
+      </w:r>
+    </w:p>
+    <w:p>
+      <w:r>
+        <w:tab/>
+      </w:r>
+      <w:r>
+        <w:rPr>
+          <w:rFonts w:hint="eastAsia"/>
+        </w:rPr>
+        <w:t>로그아웃</w:t>
+      </w:r>
+      <w:r>
+        <w:rPr>
+          <w:rFonts w:hint="eastAsia"/>
+        </w:rPr>
+        <w:t xml:space="preserve"> </w:t>
+      </w:r>
+      <w:r>
+        <w:rPr>
+          <w:rFonts w:hint="eastAsia"/>
+        </w:rPr>
+        <w:t>버튼</w:t>
+      </w:r>
+      <w:r>
+        <w:rPr>
+          <w:rFonts w:hint="eastAsia"/>
+        </w:rPr>
+        <w:t xml:space="preserve"> </w:t>
+      </w:r>
+      <w:r>
+        <w:rPr>
+          <w:rFonts w:hint="eastAsia"/>
+        </w:rPr>
+        <w:t>요청</w:t>
+      </w:r>
+      <w:r>
+        <w:rPr>
+          <w:rFonts w:hint="eastAsia"/>
+        </w:rPr>
+        <w:t>U</w:t>
+      </w:r>
+      <w:r>
+        <w:t xml:space="preserve">RL : </w:t>
+      </w:r>
+      <w:r>
+        <w:t>“</w:t>
+      </w:r>
+      <w:r>
+        <w:t>~/</w:t>
+      </w:r>
+      <w:proofErr w:type="spellStart"/>
+      <w:r>
+        <w:t>signout</w:t>
+      </w:r>
+      <w:proofErr w:type="spellEnd"/>
+      <w:r>
+        <w:t>”</w:t>
+      </w:r>
+    </w:p>
+    <w:p>
+      <w:r>
+        <w:br w:type="page"/>
+      </w:r>
+    </w:p>
+    <w:p>
+      <w:r>
+        <w:lastRenderedPageBreak/>
+        <w:t>- login.html</w:t>
+      </w:r>
+    </w:p>
+    <w:p>
+      <w:r>
+        <w:rPr>
+          <w:noProof/>
+        </w:rPr>
+        <w:drawing>
+          <wp:inline distT="0" distB="0" distL="0" distR="0" wp14:anchorId="4704CB32" wp14:editId="6FBB58B1">
+            <wp:extent cx="5731510" cy="3223895"/>
+            <wp:effectExtent l="114300" t="114300" r="116840" b="147955"/>
+            <wp:docPr id="4" name="그림 4"/>
+            <wp:cNvGraphicFramePr>
+              <a:graphicFrameLocks xmlns:a="http://schemas.openxmlformats.org/drawingml/2006/main" noChangeAspect="1"/>
+            </wp:cNvGraphicFramePr>
+            <a:graphic xmlns:a="http://schemas.openxmlformats.org/drawingml/2006/main">
+              <a:graphicData uri="http://schemas.openxmlformats.org/drawingml/2006/picture">
+                <pic:pic xmlns:pic="http://schemas.openxmlformats.org/drawingml/2006/picture">
+                  <pic:nvPicPr>
+                    <pic:cNvPr id="0" name="Picture 5"/>
+                    <pic:cNvPicPr>
+                      <a:picLocks noChangeAspect="1" noChangeArrowheads="1"/>
+                    </pic:cNvPicPr>
+                  </pic:nvPicPr>
+                  <pic:blipFill>
+                    <a:blip r:embed="rId10" cstate="print">
+                      <a:extLst>
+                        <a:ext uri="{28A0092B-C50C-407E-A947-70E740481C1C}">
+                          <a14:useLocalDpi xmlns:a14="http://schemas.microsoft.com/office/drawing/2010/main" val="0"/>
+                        </a:ext>
+                      </a:extLst>
+                    </a:blip>
+                    <a:srcRect/>
+                    <a:stretch>
+                      <a:fillRect/>
+                    </a:stretch>
+                  </pic:blipFill>
+                  <pic:spPr bwMode="auto">
+                    <a:xfrm>
+                      <a:off x="0" y="0"/>
+                      <a:ext cx="5731510" cy="3223895"/>
+                    </a:xfrm>
+                    <a:prstGeom prst="rect">
+                      <a:avLst/>
+                    </a:prstGeom>
+                    <a:solidFill>
+                      <a:srgbClr val="FFFFFF">
+                        <a:shade val="85000"/>
+                      </a:srgbClr>
+                    </a:solidFill>
+                    <a:ln w="88900" cap="sq">
+                      <a:solidFill>
+                        <a:srgbClr val="FFFFFF"/>
+                      </a:solidFill>
+                      <a:miter lim="800000"/>
+                    </a:ln>
+                    <a:effectLst>
+                      <a:outerShdw blurRad="55000" dist="18000" dir="5400000" algn="tl" rotWithShape="0">
+                        <a:srgbClr val="000000">
+                          <a:alpha val="40000"/>
+                        </a:srgbClr>
+                      </a:outerShdw>
+                    </a:effectLst>
+                    <a:scene3d>
+                      <a:camera prst="orthographicFront"/>
+                      <a:lightRig rig="twoPt" dir="t">
+                        <a:rot lat="0" lon="0" rev="7200000"/>
+                      </a:lightRig>
+                    </a:scene3d>
+                    <a:sp3d>
+                      <a:bevelT w="25400" h="19050"/>
+                      <a:contourClr>
+                        <a:srgbClr val="FFFFFF"/>
+                      </a:contourClr>
+                    </a:sp3d>
+                  </pic:spPr>
+                </pic:pic>
+              </a:graphicData>
+            </a:graphic>
+          </wp:inline>
+        </w:drawing>
+      </w:r>
+    </w:p>
+    <w:p>
+      <w:r>
+        <w:t>Html</w:t>
+      </w:r>
+    </w:p>
+    <w:p>
+      <w:r>
+        <w:tab/>
         <w:t xml:space="preserve">Form tag </w:t>
       </w:r>
       <w:r>
@@ -2365,15 +4679,7 @@
     <w:p>
       <w:r>
         <w:tab/>
-        <w:t xml:space="preserve">Input </w:t>
-      </w:r>
-      <w:proofErr w:type="gramStart"/>
-      <w:r>
-        <w:t>width :</w:t>
-      </w:r>
-      <w:proofErr w:type="gramEnd"/>
-      <w:r>
-        <w:t xml:space="preserve"> xxx </w:t>
+        <w:t xml:space="preserve">Input width : xxx </w:t>
       </w:r>
       <w:proofErr w:type="spellStart"/>
       <w:r>
@@ -2409,13 +4715,8 @@
         </w:rPr>
         <w:t xml:space="preserve"> </w:t>
       </w:r>
-      <w:proofErr w:type="gramStart"/>
-      <w:r>
-        <w:t>width :</w:t>
-      </w:r>
-      <w:proofErr w:type="gramEnd"/>
-      <w:r>
-        <w:t xml:space="preserve"> </w:t>
+      <w:r>
+        <w:t xml:space="preserve">width : </w:t>
       </w:r>
       <w:r>
         <w:rPr>
@@ -2456,13 +4757,8 @@
         </w:rPr>
         <w:t xml:space="preserve"> </w:t>
       </w:r>
-      <w:proofErr w:type="gramStart"/>
-      <w:r>
-        <w:t>I )</w:t>
-      </w:r>
-      <w:proofErr w:type="gramEnd"/>
-      <w:r>
-        <w:t xml:space="preserve"> </w:t>
+      <w:r>
+        <w:t xml:space="preserve">I ) </w:t>
       </w:r>
       <w:r>
         <w:rPr>
@@ -2855,13 +5151,8 @@
         </w:rPr>
         <w:t xml:space="preserve"> </w:t>
       </w:r>
-      <w:proofErr w:type="gramStart"/>
-      <w:r>
-        <w:t>[ ex.</w:t>
-      </w:r>
-      <w:proofErr w:type="gramEnd"/>
-      <w:r>
-        <w:t xml:space="preserve"> Entity </w:t>
+      <w:r>
+        <w:t xml:space="preserve">[ ex. Entity </w:t>
       </w:r>
       <w:proofErr w:type="spellStart"/>
       <w:r>
@@ -3026,13 +5317,8 @@
         </w:rPr>
         <w:t xml:space="preserve"> </w:t>
       </w:r>
-      <w:proofErr w:type="gramStart"/>
-      <w:r>
-        <w:t>[ ex.</w:t>
-      </w:r>
-      <w:proofErr w:type="gramEnd"/>
-      <w:r>
-        <w:t xml:space="preserve"> Entity </w:t>
+      <w:r>
+        <w:t xml:space="preserve">[ ex. Entity </w:t>
       </w:r>
       <w:proofErr w:type="spellStart"/>
       <w:r>

</xml_diff>